<commit_message>
updates to unity bible
</commit_message>
<xml_diff>
--- a/VR Dev Notes --EDIT ME!--/Winter'sArcade__UnityBible.docx
+++ b/VR Dev Notes --EDIT ME!--/Winter'sArcade__UnityBible.docx
@@ -20,13 +20,28 @@
     </w:p>
     <w:p>
       <w:r>
-        <w:t>First Letter of Each Word UpperCase</w:t>
-      </w:r>
-    </w:p>
-    <w:p>
-      <w:r>
-        <w:t>ie: RichardOfYorkGaveBulldogsIncredibleViolins</w:t>
-      </w:r>
+        <w:t xml:space="preserve">First Letter of Each Word </w:t>
+      </w:r>
+      <w:proofErr w:type="spellStart"/>
+      <w:r>
+        <w:t>UpperCase</w:t>
+      </w:r>
+      <w:proofErr w:type="spellEnd"/>
+    </w:p>
+    <w:p>
+      <w:proofErr w:type="spellStart"/>
+      <w:r>
+        <w:t>ie</w:t>
+      </w:r>
+      <w:proofErr w:type="spellEnd"/>
+      <w:r>
+        <w:t xml:space="preserve">: </w:t>
+      </w:r>
+      <w:proofErr w:type="spellStart"/>
+      <w:r>
+        <w:t>RichardOfYorkGaveBulldogsIncredibleViolins</w:t>
+      </w:r>
+      <w:proofErr w:type="spellEnd"/>
     </w:p>
     <w:p>
       <w:pPr>
@@ -97,13 +112,36 @@
     </w:p>
     <w:p>
       <w:r>
-        <w:t>first Word LowerCase, Other Words UpperCase</w:t>
-      </w:r>
-    </w:p>
-    <w:p>
-      <w:r>
-        <w:t>ie myVeryExcellentMotherJustServedUsNoodles</w:t>
-      </w:r>
+        <w:t xml:space="preserve">first Word </w:t>
+      </w:r>
+      <w:proofErr w:type="spellStart"/>
+      <w:r>
+        <w:t>LowerCase</w:t>
+      </w:r>
+      <w:proofErr w:type="spellEnd"/>
+      <w:r>
+        <w:t xml:space="preserve">, Other Words </w:t>
+      </w:r>
+      <w:proofErr w:type="spellStart"/>
+      <w:r>
+        <w:t>UpperCase</w:t>
+      </w:r>
+      <w:proofErr w:type="spellEnd"/>
+    </w:p>
+    <w:p>
+      <w:proofErr w:type="spellStart"/>
+      <w:r>
+        <w:t>ie</w:t>
+      </w:r>
+      <w:proofErr w:type="spellEnd"/>
+      <w:r>
+        <w:t xml:space="preserve"> </w:t>
+      </w:r>
+      <w:proofErr w:type="spellStart"/>
+      <w:r>
+        <w:t>myVeryExcellentMotherJustServedUsNoodles</w:t>
+      </w:r>
+      <w:proofErr w:type="spellEnd"/>
     </w:p>
     <w:p>
       <w:pPr>
@@ -319,7 +357,15 @@
         <w:t>using</w:t>
       </w:r>
       <w:r>
-        <w:t xml:space="preserve"> System.Collections.Generic;</w:t>
+        <w:t xml:space="preserve"> </w:t>
+      </w:r>
+      <w:proofErr w:type="gramStart"/>
+      <w:r>
+        <w:t>System.Collections.Generic</w:t>
+      </w:r>
+      <w:proofErr w:type="gramEnd"/>
+      <w:r>
+        <w:t>;</w:t>
       </w:r>
     </w:p>
     <w:p>
@@ -333,7 +379,15 @@
         <w:t>using</w:t>
       </w:r>
       <w:r>
-        <w:t xml:space="preserve"> UnityEngine;</w:t>
+        <w:t xml:space="preserve"> </w:t>
+      </w:r>
+      <w:proofErr w:type="spellStart"/>
+      <w:r>
+        <w:t>UnityEngine</w:t>
+      </w:r>
+      <w:proofErr w:type="spellEnd"/>
+      <w:r>
+        <w:t>;</w:t>
       </w:r>
     </w:p>
     <w:p>
@@ -377,6 +431,7 @@
       <w:r>
         <w:t xml:space="preserve"> </w:t>
       </w:r>
+      <w:proofErr w:type="gramStart"/>
       <w:r>
         <w:rPr>
           <w:color w:val="2B91AF"/>
@@ -384,7 +439,11 @@
         <w:t>InputData</w:t>
       </w:r>
       <w:r>
-        <w:t xml:space="preserve"> : MonoBehaviour</w:t>
+        <w:t xml:space="preserve"> :</w:t>
+      </w:r>
+      <w:proofErr w:type="gramEnd"/>
+      <w:r>
+        <w:t xml:space="preserve"> MonoBehaviour</w:t>
       </w:r>
     </w:p>
     <w:p>
@@ -481,6 +540,7 @@
       <w:r>
         <w:t xml:space="preserve"> </w:t>
       </w:r>
+      <w:proofErr w:type="gramStart"/>
       <w:r>
         <w:rPr>
           <w:color w:val="0000FF"/>
@@ -488,7 +548,11 @@
         <w:t>Update</w:t>
       </w:r>
       <w:r>
-        <w:t>()</w:t>
+        <w:t>(</w:t>
+      </w:r>
+      <w:proofErr w:type="gramEnd"/>
+      <w:r>
+        <w:t>)</w:t>
       </w:r>
     </w:p>
     <w:p>
@@ -513,15 +577,31 @@
         <w:t>if</w:t>
       </w:r>
       <w:r>
-        <w:t xml:space="preserve"> (!_rightController.isValid || !_leftController.isValid || !_HMD.isValid)</w:t>
-      </w:r>
-    </w:p>
-    <w:p>
-      <w:pPr>
-        <w:pStyle w:val="Coding"/>
-      </w:pPr>
-      <w:r>
-        <w:t xml:space="preserve">            InitializeInputDevice();</w:t>
+        <w:t xml:space="preserve"> </w:t>
+      </w:r>
+      <w:proofErr w:type="gramStart"/>
+      <w:r>
+        <w:t>(!_</w:t>
+      </w:r>
+      <w:proofErr w:type="gramEnd"/>
+      <w:r>
+        <w:t>rightController.isValid || !_leftController.isValid || !_HMD.isValid)</w:t>
+      </w:r>
+    </w:p>
+    <w:p>
+      <w:pPr>
+        <w:pStyle w:val="Coding"/>
+      </w:pPr>
+      <w:r>
+        <w:t xml:space="preserve">            </w:t>
+      </w:r>
+      <w:proofErr w:type="gramStart"/>
+      <w:r>
+        <w:t>InitializeInputDevice(</w:t>
+      </w:r>
+      <w:proofErr w:type="gramEnd"/>
+      <w:r>
+        <w:t>);</w:t>
       </w:r>
     </w:p>
     <w:p>
@@ -565,7 +645,15 @@
         <w:t>void</w:t>
       </w:r>
       <w:r>
-        <w:t xml:space="preserve"> InitializeInputDevice()</w:t>
+        <w:t xml:space="preserve"> </w:t>
+      </w:r>
+      <w:proofErr w:type="gramStart"/>
+      <w:r>
+        <w:t>InitializeInputDevice(</w:t>
+      </w:r>
+      <w:proofErr w:type="gramEnd"/>
+      <w:r>
+        <w:t>)</w:t>
       </w:r>
     </w:p>
     <w:p>
@@ -590,7 +678,15 @@
         <w:t>if</w:t>
       </w:r>
       <w:r>
-        <w:t xml:space="preserve"> (!_rightController.isValid)</w:t>
+        <w:t xml:space="preserve"> </w:t>
+      </w:r>
+      <w:proofErr w:type="gramStart"/>
+      <w:r>
+        <w:t>(!_</w:t>
+      </w:r>
+      <w:proofErr w:type="gramEnd"/>
+      <w:r>
+        <w:t>rightController.isValid)</w:t>
       </w:r>
     </w:p>
     <w:p>
@@ -599,7 +695,15 @@
       </w:pPr>
       <w:r>
         <w:lastRenderedPageBreak/>
-        <w:t xml:space="preserve">            InitializeInputDevice(InputDeviceCharacteristics.Controller | InputDeviceCharacteristics.Right, </w:t>
+        <w:t xml:space="preserve">            </w:t>
+      </w:r>
+      <w:proofErr w:type="gramStart"/>
+      <w:r>
+        <w:t>InitializeInputDevice(</w:t>
+      </w:r>
+      <w:proofErr w:type="gramEnd"/>
+      <w:r>
+        <w:t xml:space="preserve">InputDeviceCharacteristics.Controller | InputDeviceCharacteristics.Right, </w:t>
       </w:r>
       <w:r>
         <w:rPr>
@@ -625,15 +729,31 @@
         <w:t>if</w:t>
       </w:r>
       <w:r>
-        <w:t xml:space="preserve"> (!_leftController.isValid)</w:t>
-      </w:r>
-    </w:p>
-    <w:p>
-      <w:pPr>
-        <w:pStyle w:val="Coding"/>
-      </w:pPr>
-      <w:r>
-        <w:t xml:space="preserve">            InitializeInputDevice(InputDeviceCharacteristics.Controller | InputDeviceCharacteristics.Left, </w:t>
+        <w:t xml:space="preserve"> </w:t>
+      </w:r>
+      <w:proofErr w:type="gramStart"/>
+      <w:r>
+        <w:t>(!_</w:t>
+      </w:r>
+      <w:proofErr w:type="gramEnd"/>
+      <w:r>
+        <w:t>leftController.isValid)</w:t>
+      </w:r>
+    </w:p>
+    <w:p>
+      <w:pPr>
+        <w:pStyle w:val="Coding"/>
+      </w:pPr>
+      <w:r>
+        <w:t xml:space="preserve">            </w:t>
+      </w:r>
+      <w:proofErr w:type="gramStart"/>
+      <w:r>
+        <w:t>InitializeInputDevice(</w:t>
+      </w:r>
+      <w:proofErr w:type="gramEnd"/>
+      <w:r>
+        <w:t xml:space="preserve">InputDeviceCharacteristics.Controller | InputDeviceCharacteristics.Left, </w:t>
       </w:r>
       <w:r>
         <w:rPr>
@@ -659,15 +779,31 @@
         <w:t>if</w:t>
       </w:r>
       <w:r>
-        <w:t xml:space="preserve"> (!_HMD.isValid)</w:t>
-      </w:r>
-    </w:p>
-    <w:p>
-      <w:pPr>
-        <w:pStyle w:val="Coding"/>
-      </w:pPr>
-      <w:r>
-        <w:t xml:space="preserve">            InitializeInputDevice(InputDeviceCharacteristics.HeadMounted, </w:t>
+        <w:t xml:space="preserve"> </w:t>
+      </w:r>
+      <w:proofErr w:type="gramStart"/>
+      <w:r>
+        <w:t>(!_</w:t>
+      </w:r>
+      <w:proofErr w:type="gramEnd"/>
+      <w:r>
+        <w:t>HMD.isValid)</w:t>
+      </w:r>
+    </w:p>
+    <w:p>
+      <w:pPr>
+        <w:pStyle w:val="Coding"/>
+      </w:pPr>
+      <w:r>
+        <w:t xml:space="preserve">            </w:t>
+      </w:r>
+      <w:proofErr w:type="gramStart"/>
+      <w:r>
+        <w:t>InitializeInputDevice(</w:t>
+      </w:r>
+      <w:proofErr w:type="gramEnd"/>
+      <w:r>
+        <w:t xml:space="preserve">InputDeviceCharacteristics.HeadMounted, </w:t>
       </w:r>
       <w:r>
         <w:rPr>
@@ -715,7 +851,15 @@
         <w:t>void</w:t>
       </w:r>
       <w:r>
-        <w:t xml:space="preserve"> InitializeInputDevice(InputDeviceCharacteristics inputCharacteristics, </w:t>
+        <w:t xml:space="preserve"> </w:t>
+      </w:r>
+      <w:proofErr w:type="gramStart"/>
+      <w:r>
+        <w:t>InitializeInputDevice(</w:t>
+      </w:r>
+      <w:proofErr w:type="gramEnd"/>
+      <w:r>
+        <w:t xml:space="preserve">InputDeviceCharacteristics inputCharacteristics, </w:t>
       </w:r>
       <w:r>
         <w:rPr>
@@ -749,7 +893,15 @@
         <w:t>new</w:t>
       </w:r>
       <w:r>
-        <w:t xml:space="preserve"> List&lt;InputDevice&gt;();</w:t>
+        <w:t xml:space="preserve"> List&lt;InputDevice</w:t>
+      </w:r>
+      <w:proofErr w:type="gramStart"/>
+      <w:r>
+        <w:t>&gt;(</w:t>
+      </w:r>
+      <w:proofErr w:type="gramEnd"/>
+      <w:r>
+        <w:t>);</w:t>
       </w:r>
     </w:p>
     <w:p>
@@ -774,7 +926,15 @@
         <w:t>if</w:t>
       </w:r>
       <w:r>
-        <w:t xml:space="preserve"> (devices.Count &gt; 0)</w:t>
+        <w:t xml:space="preserve"> (</w:t>
+      </w:r>
+      <w:proofErr w:type="gramStart"/>
+      <w:r>
+        <w:t>devices.Count</w:t>
+      </w:r>
+      <w:proofErr w:type="gramEnd"/>
+      <w:r>
+        <w:t xml:space="preserve"> &gt; 0)</w:t>
       </w:r>
     </w:p>
     <w:p>
@@ -790,7 +950,15 @@
         <w:pStyle w:val="Coding"/>
       </w:pPr>
       <w:r>
-        <w:t xml:space="preserve">            inputDevice = devices[0];</w:t>
+        <w:t xml:space="preserve">            inputDevice = </w:t>
+      </w:r>
+      <w:proofErr w:type="gramStart"/>
+      <w:r>
+        <w:t>devices[</w:t>
+      </w:r>
+      <w:proofErr w:type="gramEnd"/>
+      <w:r>
+        <w:t>0];</w:t>
       </w:r>
     </w:p>
     <w:p>
@@ -1019,7 +1187,25 @@
           <w:color w:val="222222"/>
           <w:shd w:val="clear" w:color="auto" w:fill="FFFFFF"/>
         </w:rPr>
-        <w:t xml:space="preserve">Hold down power button until computer turns off. </w:t>
+        <w:t xml:space="preserve">Hold down </w:t>
+      </w:r>
+      <w:proofErr w:type="gramStart"/>
+      <w:r>
+        <w:rPr>
+          <w:rFonts w:cs="Arial"/>
+          <w:color w:val="222222"/>
+          <w:shd w:val="clear" w:color="auto" w:fill="FFFFFF"/>
+        </w:rPr>
+        <w:t>power</w:t>
+      </w:r>
+      <w:proofErr w:type="gramEnd"/>
+      <w:r>
+        <w:rPr>
+          <w:rFonts w:cs="Arial"/>
+          <w:color w:val="222222"/>
+          <w:shd w:val="clear" w:color="auto" w:fill="FFFFFF"/>
+        </w:rPr>
+        <w:t xml:space="preserve"> button until computer turns off. </w:t>
       </w:r>
     </w:p>
     <w:p>
@@ -1079,7 +1265,25 @@
           <w:color w:val="222222"/>
           <w:shd w:val="clear" w:color="auto" w:fill="FFFFFF"/>
         </w:rPr>
-        <w:t xml:space="preserve">select continue on the BOIS screen </w:t>
+        <w:t xml:space="preserve">select </w:t>
+      </w:r>
+      <w:proofErr w:type="gramStart"/>
+      <w:r>
+        <w:rPr>
+          <w:rFonts w:cs="Arial"/>
+          <w:color w:val="222222"/>
+          <w:shd w:val="clear" w:color="auto" w:fill="FFFFFF"/>
+        </w:rPr>
+        <w:t>continue on</w:t>
+      </w:r>
+      <w:proofErr w:type="gramEnd"/>
+      <w:r>
+        <w:rPr>
+          <w:rFonts w:cs="Arial"/>
+          <w:color w:val="222222"/>
+          <w:shd w:val="clear" w:color="auto" w:fill="FFFFFF"/>
+        </w:rPr>
+        <w:t xml:space="preserve"> the BOIS screen </w:t>
       </w:r>
     </w:p>
     <w:p>
@@ -1450,7 +1654,15 @@
         <w:t>add a new canvas</w:t>
       </w:r>
       <w:r>
-        <w:t xml:space="preserve"> (WHILE THIS CAN WORK WITH A STAND ALONE CANVAS IN HIERARCHY, IF IT GOING TO BE FOR THE PLAYER IT IS ALWAYS BEST TO NEST IT IN THE PLAYER OBJECT)</w:t>
+        <w:t xml:space="preserve"> (WHILE THIS CAN WORK WITH A </w:t>
+      </w:r>
+      <w:proofErr w:type="gramStart"/>
+      <w:r>
+        <w:t>STAND ALONE</w:t>
+      </w:r>
+      <w:proofErr w:type="gramEnd"/>
+      <w:r>
+        <w:t xml:space="preserve"> CANVAS IN HIERARCHY, IF IT GOING TO BE FOR THE PLAYER IT IS ALWAYS BEST TO NEST IT IN THE PLAYER OBJECT)</w:t>
       </w:r>
     </w:p>
     <w:p>
@@ -1519,7 +1731,15 @@
       </w:pPr>
       <w:r>
         <w:lastRenderedPageBreak/>
-        <w:t>Where: whatYouWanToPrint is  --</w:t>
+        <w:t xml:space="preserve">Where: whatYouWanToPrint </w:t>
+      </w:r>
+      <w:proofErr w:type="gramStart"/>
+      <w:r>
+        <w:t>is  -</w:t>
+      </w:r>
+      <w:proofErr w:type="gramEnd"/>
+      <w:r>
+        <w:t>-</w:t>
       </w:r>
     </w:p>
     <w:p>
@@ -1531,7 +1751,15 @@
         </w:numPr>
       </w:pPr>
       <w:r>
-        <w:t>[a function that results in an int or float].ToString()</w:t>
+        <w:t>[a function that results in an int or float</w:t>
+      </w:r>
+      <w:proofErr w:type="gramStart"/>
+      <w:r>
+        <w:t>].ToString</w:t>
+      </w:r>
+      <w:proofErr w:type="gramEnd"/>
+      <w:r>
+        <w:t>()</w:t>
       </w:r>
     </w:p>
     <w:p>
@@ -1571,7 +1799,15 @@
         <w:pStyle w:val="Coding"/>
       </w:pPr>
       <w:r>
-        <w:t>EXAMPLE: “c” + [a].ToString() + b;</w:t>
+        <w:t>EXAMPLE: “c” + [a</w:t>
+      </w:r>
+      <w:proofErr w:type="gramStart"/>
+      <w:r>
+        <w:t>].ToString</w:t>
+      </w:r>
+      <w:proofErr w:type="gramEnd"/>
+      <w:r>
+        <w:t>() + b;</w:t>
       </w:r>
     </w:p>
     <w:p>
@@ -1618,7 +1854,15 @@
         <w:t>if</w:t>
       </w:r>
       <w:r>
-        <w:t xml:space="preserve"> (_inputData._rightController.TryGetFeatureValue(CommonUsages.gripButton, </w:t>
+        <w:t xml:space="preserve"> (_</w:t>
+      </w:r>
+      <w:proofErr w:type="gramStart"/>
+      <w:r>
+        <w:t>inputData._</w:t>
+      </w:r>
+      <w:proofErr w:type="gramEnd"/>
+      <w:r>
+        <w:t xml:space="preserve">rightController.TryGetFeatureValue(CommonUsages.gripButton, </w:t>
       </w:r>
       <w:r>
         <w:rPr>
@@ -1653,7 +1897,15 @@
         <w:t>if</w:t>
       </w:r>
       <w:r>
-        <w:t xml:space="preserve"> (gripPressed){//do something here}</w:t>
+        <w:t xml:space="preserve"> (gripPressed</w:t>
+      </w:r>
+      <w:proofErr w:type="gramStart"/>
+      <w:r>
+        <w:t>){</w:t>
+      </w:r>
+      <w:proofErr w:type="gramEnd"/>
+      <w:r>
+        <w:t>//do something here}</w:t>
       </w:r>
     </w:p>
     <w:p>
@@ -1674,7 +1926,15 @@
         <w:pStyle w:val="Heading1Black"/>
       </w:pPr>
       <w:r>
-        <w:t>12.01.23 Tracking Controller-In-Space Data (X,Y,Z coordinates)</w:t>
+        <w:t>12.01.23 Tracking Controller-In-Space Data (</w:t>
+      </w:r>
+      <w:proofErr w:type="gramStart"/>
+      <w:r>
+        <w:t>X,Y</w:t>
+      </w:r>
+      <w:proofErr w:type="gramEnd"/>
+      <w:r>
+        <w:t>,Z coordinates)</w:t>
       </w:r>
     </w:p>
     <w:p/>
@@ -1703,7 +1963,15 @@
         <w:t>void</w:t>
       </w:r>
       <w:r>
-        <w:t xml:space="preserve"> recordControllerMovement()</w:t>
+        <w:t xml:space="preserve"> </w:t>
+      </w:r>
+      <w:proofErr w:type="gramStart"/>
+      <w:r>
+        <w:t>recordControllerMovement(</w:t>
+      </w:r>
+      <w:proofErr w:type="gramEnd"/>
+      <w:r>
+        <w:t>)</w:t>
       </w:r>
     </w:p>
     <w:p>
@@ -1719,7 +1987,15 @@
         <w:pStyle w:val="Coding"/>
       </w:pPr>
       <w:r>
-        <w:t xml:space="preserve">_inputData._rightController.TryGetFeatureValue(CommonUsages.devicePosition, </w:t>
+        <w:t>_</w:t>
+      </w:r>
+      <w:proofErr w:type="gramStart"/>
+      <w:r>
+        <w:t>inputData._</w:t>
+      </w:r>
+      <w:proofErr w:type="gramEnd"/>
+      <w:r>
+        <w:t xml:space="preserve">rightController.TryGetFeatureValue(CommonUsages.devicePosition, </w:t>
       </w:r>
       <w:r>
         <w:rPr>
@@ -1858,12 +2134,44 @@
     </w:p>
     <w:p>
       <w:r>
-        <w:t>You can add a rigid body to the player if you REALLY need to. However, you would need to add it to the parent object and it may cause in game issues. The XR player does not automatically come with gravity and you will need to program some if you don’t want the player to float/fall indefinitely.</w:t>
-      </w:r>
-    </w:p>
-    <w:p>
-      <w:r>
-        <w:t>This script resets the player position to an emptyobject called “resetBase” that you set in the inspector. It also prints the player location to your headsupdisplay. This does not cause the player to fall when not in contact with another object, it simply allows the user to allow the in game player to fall (using the down control on joystick) and if they “fall” below a the “ground” then move the player.</w:t>
+        <w:t xml:space="preserve">You can add a rigid body to the player if you REALLY need to. However, you would need to add it to the parent </w:t>
+      </w:r>
+      <w:proofErr w:type="gramStart"/>
+      <w:r>
+        <w:t>object</w:t>
+      </w:r>
+      <w:proofErr w:type="gramEnd"/>
+      <w:r>
+        <w:t xml:space="preserve"> and it may cause in game issues. The XR player does not automatically come with </w:t>
+      </w:r>
+      <w:proofErr w:type="gramStart"/>
+      <w:r>
+        <w:t>gravity</w:t>
+      </w:r>
+      <w:proofErr w:type="gramEnd"/>
+      <w:r>
+        <w:t xml:space="preserve"> and you will need to program some if you don’t want the player to float/fall indefinitely.</w:t>
+      </w:r>
+    </w:p>
+    <w:p>
+      <w:r>
+        <w:t xml:space="preserve">This script resets the player position to an </w:t>
+      </w:r>
+      <w:proofErr w:type="gramStart"/>
+      <w:r>
+        <w:t>emptyobject</w:t>
+      </w:r>
+      <w:proofErr w:type="gramEnd"/>
+      <w:r>
+        <w:t xml:space="preserve"> called “resetBase” that you set in the inspector. It also prints the player location to your headsupdisplay. This does not cause the player to fall when not in contact with another object, it simply allows the user to allow the </w:t>
+      </w:r>
+      <w:proofErr w:type="gramStart"/>
+      <w:r>
+        <w:t>in game</w:t>
+      </w:r>
+      <w:proofErr w:type="gramEnd"/>
+      <w:r>
+        <w:t xml:space="preserve"> player to fall (using the down control on joystick) and if they “fall” below a the “ground” then move the player.</w:t>
       </w:r>
     </w:p>
     <w:p>
@@ -1885,7 +2193,15 @@
         <w:t>using</w:t>
       </w:r>
       <w:r>
-        <w:t xml:space="preserve"> UnityEngine;</w:t>
+        <w:t xml:space="preserve"> </w:t>
+      </w:r>
+      <w:proofErr w:type="spellStart"/>
+      <w:r>
+        <w:t>UnityEngine</w:t>
+      </w:r>
+      <w:proofErr w:type="spellEnd"/>
+      <w:r>
+        <w:t>;</w:t>
       </w:r>
     </w:p>
     <w:p>
@@ -1930,6 +2246,7 @@
       <w:r>
         <w:t xml:space="preserve"> </w:t>
       </w:r>
+      <w:proofErr w:type="gramStart"/>
       <w:r>
         <w:rPr>
           <w:color w:val="2B91AF"/>
@@ -1937,7 +2254,11 @@
         <w:t>TeleportResetPlayer</w:t>
       </w:r>
       <w:r>
-        <w:t xml:space="preserve"> : MonoBehaviour</w:t>
+        <w:t xml:space="preserve"> :</w:t>
+      </w:r>
+      <w:proofErr w:type="gramEnd"/>
+      <w:r>
+        <w:t xml:space="preserve"> MonoBehaviour</w:t>
       </w:r>
     </w:p>
     <w:p>
@@ -2047,6 +2368,7 @@
       <w:r>
         <w:t xml:space="preserve"> </w:t>
       </w:r>
+      <w:proofErr w:type="gramStart"/>
       <w:r>
         <w:rPr>
           <w:color w:val="0000FF"/>
@@ -2054,7 +2376,11 @@
         <w:t>Update</w:t>
       </w:r>
       <w:r>
-        <w:t>()</w:t>
+        <w:t>(</w:t>
+      </w:r>
+      <w:proofErr w:type="gramEnd"/>
+      <w:r>
+        <w:t>)</w:t>
       </w:r>
     </w:p>
     <w:p>
@@ -2070,7 +2396,15 @@
         <w:pStyle w:val="Coding"/>
       </w:pPr>
       <w:r>
-        <w:t xml:space="preserve">        HUD.text = player.transform.position.ToString();</w:t>
+        <w:t xml:space="preserve">        HUD.text = </w:t>
+      </w:r>
+      <w:proofErr w:type="gramStart"/>
+      <w:r>
+        <w:t>player.transform</w:t>
+      </w:r>
+      <w:proofErr w:type="gramEnd"/>
+      <w:r>
+        <w:t>.position.ToString();</w:t>
       </w:r>
     </w:p>
     <w:p>
@@ -2087,7 +2421,15 @@
         <w:t>if</w:t>
       </w:r>
       <w:r>
-        <w:t xml:space="preserve"> (player.transform.position.y &lt;= ground)</w:t>
+        <w:t xml:space="preserve"> (</w:t>
+      </w:r>
+      <w:proofErr w:type="gramStart"/>
+      <w:r>
+        <w:t>player.transform</w:t>
+      </w:r>
+      <w:proofErr w:type="gramEnd"/>
+      <w:r>
+        <w:t>.position.y &lt;= ground)</w:t>
       </w:r>
     </w:p>
     <w:p>
@@ -2103,15 +2445,31 @@
         <w:pStyle w:val="Coding"/>
       </w:pPr>
       <w:r>
-        <w:t xml:space="preserve">            HUD.text = player.transform.position.ToString();</w:t>
-      </w:r>
-    </w:p>
-    <w:p>
-      <w:pPr>
-        <w:pStyle w:val="Coding"/>
-      </w:pPr>
-      <w:r>
-        <w:t xml:space="preserve">            player.transform.position = resetBase.position;</w:t>
+        <w:t xml:space="preserve">            HUD.text = </w:t>
+      </w:r>
+      <w:proofErr w:type="gramStart"/>
+      <w:r>
+        <w:t>player.transform</w:t>
+      </w:r>
+      <w:proofErr w:type="gramEnd"/>
+      <w:r>
+        <w:t>.position.ToString();</w:t>
+      </w:r>
+    </w:p>
+    <w:p>
+      <w:pPr>
+        <w:pStyle w:val="Coding"/>
+      </w:pPr>
+      <w:r>
+        <w:t xml:space="preserve">            </w:t>
+      </w:r>
+      <w:proofErr w:type="gramStart"/>
+      <w:r>
+        <w:t>player.transform</w:t>
+      </w:r>
+      <w:proofErr w:type="gramEnd"/>
+      <w:r>
+        <w:t>.position = resetBase.position;</w:t>
       </w:r>
     </w:p>
     <w:p>
@@ -2149,15 +2507,36 @@
         <w:pStyle w:val="Heading1Black"/>
       </w:pPr>
       <w:r>
-        <w:t>10.26.23 State Machine ACT() function</w:t>
-      </w:r>
-    </w:p>
-    <w:p>
-      <w:r>
-        <w:t xml:space="preserve">ACT(){} </w:t>
-      </w:r>
-      <w:r>
-        <w:t>in a statemachine functions like update and runs continuously.</w:t>
+        <w:t xml:space="preserve">10.26.23 State Machine </w:t>
+      </w:r>
+      <w:proofErr w:type="gramStart"/>
+      <w:r>
+        <w:t>ACT(</w:t>
+      </w:r>
+      <w:proofErr w:type="gramEnd"/>
+      <w:r>
+        <w:t>) function</w:t>
+      </w:r>
+    </w:p>
+    <w:p>
+      <w:proofErr w:type="gramStart"/>
+      <w:r>
+        <w:t>ACT(</w:t>
+      </w:r>
+      <w:proofErr w:type="gramEnd"/>
+      <w:r>
+        <w:t xml:space="preserve">){} </w:t>
+      </w:r>
+      <w:r>
+        <w:t xml:space="preserve">in a </w:t>
+      </w:r>
+      <w:proofErr w:type="gramStart"/>
+      <w:r>
+        <w:t>statemachine</w:t>
+      </w:r>
+      <w:proofErr w:type="gramEnd"/>
+      <w:r>
+        <w:t xml:space="preserve"> functions like update and runs continuously.</w:t>
       </w:r>
     </w:p>
     <w:p>
@@ -2173,7 +2552,15 @@
         <w:t xml:space="preserve">10.27.23 </w:t>
       </w:r>
       <w:r>
-        <w:t xml:space="preserve">Calling A Method From </w:t>
+        <w:t xml:space="preserve">Calling A Method </w:t>
+      </w:r>
+      <w:proofErr w:type="gramStart"/>
+      <w:r>
+        <w:t>From</w:t>
+      </w:r>
+      <w:proofErr w:type="gramEnd"/>
+      <w:r>
+        <w:t xml:space="preserve"> </w:t>
       </w:r>
       <w:r>
         <w:t>A</w:t>
@@ -2190,26 +2577,47 @@
         <w:pStyle w:val="Coding"/>
       </w:pPr>
       <w:r>
-        <w:t>myObject.GetComponent&lt;MyScript&gt;().MyFunction();</w:t>
-      </w:r>
-    </w:p>
-    <w:p>
-      <w:pPr>
-        <w:pStyle w:val="Coding"/>
-      </w:pPr>
-      <w:r>
-        <w:t>ZombieScript1.GetComponent&lt;ZombieScript1&gt;().SetExperience();</w:t>
-      </w:r>
-    </w:p>
-    <w:p>
-      <w:pPr>
-        <w:pStyle w:val="Coding"/>
-      </w:pPr>
+        <w:t>myObject.GetComponent&lt;MyScript&gt;(</w:t>
+      </w:r>
+      <w:proofErr w:type="gramStart"/>
+      <w:r>
+        <w:t>).MyFunction</w:t>
+      </w:r>
+      <w:proofErr w:type="gramEnd"/>
+      <w:r>
+        <w:t>();</w:t>
+      </w:r>
+    </w:p>
+    <w:p>
+      <w:pPr>
+        <w:pStyle w:val="Coding"/>
+      </w:pPr>
+      <w:r>
+        <w:t>ZombieScript1.GetComponent&lt;ZombieScript1&gt;(</w:t>
+      </w:r>
+      <w:proofErr w:type="gramStart"/>
+      <w:r>
+        <w:t>).SetExperience</w:t>
+      </w:r>
+      <w:proofErr w:type="gramEnd"/>
+      <w:r>
+        <w:t>();</w:t>
+      </w:r>
+    </w:p>
+    <w:p>
+      <w:pPr>
+        <w:pStyle w:val="Coding"/>
+      </w:pPr>
+      <w:proofErr w:type="gramStart"/>
       <w:r>
         <w:t>gameObject.</w:t>
       </w:r>
       <w:r>
-        <w:t>player.GetComponent&lt;PlayerHealth&gt;().TakeDamage(1);</w:t>
+        <w:t>player.GetComponent</w:t>
+      </w:r>
+      <w:proofErr w:type="gramEnd"/>
+      <w:r>
+        <w:t>&lt;PlayerHealth&gt;().TakeDamage(1);</w:t>
       </w:r>
     </w:p>
     <w:p>
@@ -2252,7 +2660,15 @@
         </w:numPr>
       </w:pPr>
       <w:r>
-        <w:t>Examples: ScriptName, ObjectName, other.gameobject.GetComponent, etc</w:t>
+        <w:t xml:space="preserve">Examples: ScriptName, ObjectName, </w:t>
+      </w:r>
+      <w:proofErr w:type="gramStart"/>
+      <w:r>
+        <w:t>other.gameobject</w:t>
+      </w:r>
+      <w:proofErr w:type="gramEnd"/>
+      <w:r>
+        <w:t>.GetComponent, etc</w:t>
       </w:r>
     </w:p>
     <w:p>
@@ -2269,7 +2685,15 @@
         </w:numPr>
       </w:pPr>
       <w:r>
-        <w:t xml:space="preserve">GetComponent&lt;&gt;(). Is a function and as such you do not change the name of </w:t>
+        <w:t>GetComponent&lt;</w:t>
+      </w:r>
+      <w:proofErr w:type="gramStart"/>
+      <w:r>
+        <w:t>&gt;(</w:t>
+      </w:r>
+      <w:proofErr w:type="gramEnd"/>
+      <w:r>
+        <w:t xml:space="preserve">). Is a function and as such you do not change the name of </w:t>
       </w:r>
     </w:p>
     <w:p>
@@ -2320,7 +2744,15 @@
         </w:numPr>
       </w:pPr>
       <w:r>
-        <w:t>&lt;&gt;().This is where the function name goes();</w:t>
+        <w:t>&lt;</w:t>
+      </w:r>
+      <w:proofErr w:type="gramStart"/>
+      <w:r>
+        <w:t>&gt;(</w:t>
+      </w:r>
+      <w:proofErr w:type="gramEnd"/>
+      <w:r>
+        <w:t>).This is where the function name goes();</w:t>
       </w:r>
     </w:p>
     <w:p>
@@ -2336,8 +2768,21 @@
           <w:numId w:val="18"/>
         </w:numPr>
       </w:pPr>
-      <w:r>
-        <w:t>functionName(this is where anything you need to pass into the function goes. –ie damage amount--);</w:t>
+      <w:proofErr w:type="gramStart"/>
+      <w:r>
+        <w:t>functionName(</w:t>
+      </w:r>
+      <w:proofErr w:type="gramEnd"/>
+      <w:r>
+        <w:t>this is where anything you need to pass into the function goes. –</w:t>
+      </w:r>
+      <w:proofErr w:type="spellStart"/>
+      <w:r>
+        <w:t>ie</w:t>
+      </w:r>
+      <w:proofErr w:type="spellEnd"/>
+      <w:r>
+        <w:t xml:space="preserve"> damage amount--);</w:t>
       </w:r>
     </w:p>
     <w:p>
@@ -2368,7 +2813,15 @@
         </w:numPr>
       </w:pPr>
       <w:r>
-        <w:t>You can check if a bool is true just by calling the name of the bool</w:t>
+        <w:t xml:space="preserve">You can check if a </w:t>
+      </w:r>
+      <w:proofErr w:type="spellStart"/>
+      <w:r>
+        <w:t>bool</w:t>
+      </w:r>
+      <w:proofErr w:type="spellEnd"/>
+      <w:r>
+        <w:t xml:space="preserve"> is true just by calling the name of the bool</w:t>
       </w:r>
     </w:p>
     <w:p>
@@ -2377,7 +2830,15 @@
         <w:ind w:left="720"/>
       </w:pPr>
       <w:r>
-        <w:t>if(boolianName){} = if(boolianName == true){};</w:t>
+        <w:t>if(boolianName</w:t>
+      </w:r>
+      <w:proofErr w:type="gramStart"/>
+      <w:r>
+        <w:t>){</w:t>
+      </w:r>
+      <w:proofErr w:type="gramEnd"/>
+      <w:r>
+        <w:t>} = if(boolianName == true){};</w:t>
       </w:r>
     </w:p>
     <w:p>
@@ -2389,8 +2850,21 @@
         </w:numPr>
       </w:pPr>
       <w:r>
-        <w:t>You can check if a bool is false by !</w:t>
-      </w:r>
+        <w:t xml:space="preserve">You can check if a </w:t>
+      </w:r>
+      <w:proofErr w:type="spellStart"/>
+      <w:r>
+        <w:t>bool</w:t>
+      </w:r>
+      <w:proofErr w:type="spellEnd"/>
+      <w:r>
+        <w:t xml:space="preserve"> is false </w:t>
+      </w:r>
+      <w:proofErr w:type="gramStart"/>
+      <w:r>
+        <w:t>by !</w:t>
+      </w:r>
+      <w:proofErr w:type="gramEnd"/>
     </w:p>
     <w:p>
       <w:pPr>
@@ -2399,7 +2873,15 @@
       </w:pPr>
       <w:r>
         <w:lastRenderedPageBreak/>
-        <w:t>if(!boolianName){} = if(boolianName == false){};</w:t>
+        <w:t>if</w:t>
+      </w:r>
+      <w:proofErr w:type="gramStart"/>
+      <w:r>
+        <w:t>(!boolianName</w:t>
+      </w:r>
+      <w:proofErr w:type="gramEnd"/>
+      <w:r>
+        <w:t>){} = if(boolianName == false){};</w:t>
       </w:r>
     </w:p>
     <w:p>
@@ -2419,8 +2901,13 @@
         <w:pStyle w:val="Coding"/>
         <w:ind w:left="720"/>
       </w:pPr>
-      <w:r>
-        <w:t>if(scriptName.boolianName){} or if(scriptName.!boolianName){};</w:t>
+      <w:proofErr w:type="gramStart"/>
+      <w:r>
+        <w:t>if(</w:t>
+      </w:r>
+      <w:proofErr w:type="gramEnd"/>
+      <w:r>
+        <w:t>scriptName.boolianName){} or if(scriptName.!boolianName){};</w:t>
       </w:r>
     </w:p>
     <w:p>
@@ -2494,7 +2981,15 @@
         <w:t>private</w:t>
       </w:r>
       <w:r>
-        <w:t xml:space="preserve"> ScriptOne scriptOne; </w:t>
+        <w:t xml:space="preserve"> ScriptOne </w:t>
+      </w:r>
+      <w:proofErr w:type="spellStart"/>
+      <w:r>
+        <w:t>scriptOne</w:t>
+      </w:r>
+      <w:proofErr w:type="spellEnd"/>
+      <w:r>
+        <w:t xml:space="preserve">; </w:t>
       </w:r>
     </w:p>
     <w:p>
@@ -2562,7 +3057,15 @@
     </w:p>
     <w:p>
       <w:r>
-        <w:t xml:space="preserve">Invoke Repeating is a built in function which calls another </w:t>
+        <w:t xml:space="preserve">Invoke Repeating is a </w:t>
+      </w:r>
+      <w:proofErr w:type="gramStart"/>
+      <w:r>
+        <w:t>built in</w:t>
+      </w:r>
+      <w:proofErr w:type="gramEnd"/>
+      <w:r>
+        <w:t xml:space="preserve"> function which calls another </w:t>
       </w:r>
       <w:r>
         <w:t>function</w:t>
@@ -2575,8 +3078,13 @@
       <w:pPr>
         <w:pStyle w:val="Coding"/>
       </w:pPr>
-      <w:r>
-        <w:t>InvokeRepeating();</w:t>
+      <w:proofErr w:type="gramStart"/>
+      <w:r>
+        <w:t>InvokeRepeating(</w:t>
+      </w:r>
+      <w:proofErr w:type="gramEnd"/>
+      <w:r>
+        <w:t>);</w:t>
       </w:r>
     </w:p>
     <w:p/>
@@ -2589,9 +3097,11 @@
       <w:pPr>
         <w:pStyle w:val="Coding"/>
       </w:pPr>
+      <w:proofErr w:type="gramStart"/>
       <w:r>
         <w:t>InvokeRepeating(</w:t>
       </w:r>
+      <w:proofErr w:type="gramEnd"/>
       <w:r>
         <w:rPr>
           <w:color w:val="A31515"/>
@@ -2652,7 +3162,15 @@
         <w:sym w:font="Wingdings" w:char="F0E0"/>
       </w:r>
       <w:r>
-        <w:t xml:space="preserve"> how long before occurrences of repeating (ie how long between dealing damage, shooting bullets, changing color, etc)</w:t>
+        <w:t xml:space="preserve"> how long before occurrences of repeating (</w:t>
+      </w:r>
+      <w:proofErr w:type="spellStart"/>
+      <w:r>
+        <w:t>ie</w:t>
+      </w:r>
+      <w:proofErr w:type="spellEnd"/>
+      <w:r>
+        <w:t xml:space="preserve"> how long between dealing damage, shooting bullets, changing color, etc)</w:t>
       </w:r>
     </w:p>
     <w:p>
@@ -2825,8 +3343,13 @@
       <w:pPr>
         <w:pStyle w:val="Coding"/>
       </w:pPr>
-      <w:r>
-        <w:t>Destroy(GameObjectName);</w:t>
+      <w:proofErr w:type="gramStart"/>
+      <w:r>
+        <w:t>Destroy(</w:t>
+      </w:r>
+      <w:proofErr w:type="gramEnd"/>
+      <w:r>
+        <w:t>GameObjectName);</w:t>
       </w:r>
     </w:p>
     <w:p>
@@ -2838,8 +3361,13 @@
       <w:pPr>
         <w:pStyle w:val="Coding"/>
       </w:pPr>
-      <w:r>
-        <w:t>Destroy(GameObjectName, delayInSeconds);</w:t>
+      <w:proofErr w:type="gramStart"/>
+      <w:r>
+        <w:t>Destroy(</w:t>
+      </w:r>
+      <w:proofErr w:type="gramEnd"/>
+      <w:r>
+        <w:t>GameObjectName, delayInSeconds);</w:t>
       </w:r>
     </w:p>
     <w:p>
@@ -2856,7 +3384,15 @@
         <w:pStyle w:val="Coding"/>
       </w:pPr>
       <w:r>
-        <w:t>Destroy(this.gameObject);</w:t>
+        <w:t>Destroy(</w:t>
+      </w:r>
+      <w:proofErr w:type="gramStart"/>
+      <w:r>
+        <w:t>this.gameObject</w:t>
+      </w:r>
+      <w:proofErr w:type="gramEnd"/>
+      <w:r>
+        <w:t>);</w:t>
       </w:r>
     </w:p>
     <w:p>
@@ -2882,7 +3418,15 @@
         <w:ind w:left="1440"/>
       </w:pPr>
       <w:r>
-        <w:t>private void OnTriggerEnter(Collider other)</w:t>
+        <w:t xml:space="preserve">private void </w:t>
+      </w:r>
+      <w:proofErr w:type="gramStart"/>
+      <w:r>
+        <w:t>OnTriggerEnter(</w:t>
+      </w:r>
+      <w:proofErr w:type="gramEnd"/>
+      <w:r>
+        <w:t>Collider other)</w:t>
       </w:r>
     </w:p>
     <w:p>
@@ -2900,7 +3444,15 @@
         <w:ind w:left="1440"/>
       </w:pPr>
       <w:r>
-        <w:t xml:space="preserve">    if (other.gameObject == collidingGameObject)</w:t>
+        <w:t xml:space="preserve">    if (</w:t>
+      </w:r>
+      <w:proofErr w:type="gramStart"/>
+      <w:r>
+        <w:t>other.gameObject</w:t>
+      </w:r>
+      <w:proofErr w:type="gramEnd"/>
+      <w:r>
+        <w:t xml:space="preserve"> == collidingGameObject)</w:t>
       </w:r>
     </w:p>
     <w:p>
@@ -2918,7 +3470,15 @@
         <w:ind w:left="1440"/>
       </w:pPr>
       <w:r>
-        <w:t xml:space="preserve">        Destroy(other.gameObject);</w:t>
+        <w:t xml:space="preserve">        Destroy(</w:t>
+      </w:r>
+      <w:proofErr w:type="gramStart"/>
+      <w:r>
+        <w:t>other.gameObject</w:t>
+      </w:r>
+      <w:proofErr w:type="gramEnd"/>
+      <w:r>
+        <w:t>);</w:t>
       </w:r>
     </w:p>
     <w:p>
@@ -2974,6 +3534,7 @@
         </w:rPr>
         <w:t xml:space="preserve"> </w:t>
       </w:r>
+      <w:proofErr w:type="gramStart"/>
       <w:r>
         <w:t>OnCollisionEnter</w:t>
       </w:r>
@@ -2981,7 +3542,14 @@
         <w:rPr>
           <w:color w:val="000000"/>
         </w:rPr>
-        <w:t>(Collision collision)</w:t>
+        <w:t>(</w:t>
+      </w:r>
+      <w:proofErr w:type="gramEnd"/>
+      <w:r>
+        <w:rPr>
+          <w:color w:val="000000"/>
+        </w:rPr>
+        <w:t>Collision collision)</w:t>
       </w:r>
     </w:p>
     <w:p>
@@ -3020,7 +3588,21 @@
         <w:rPr>
           <w:color w:val="000000"/>
         </w:rPr>
-        <w:t xml:space="preserve"> (collision.gameObject == collidingGameObject)</w:t>
+        <w:t xml:space="preserve"> (</w:t>
+      </w:r>
+      <w:proofErr w:type="gramStart"/>
+      <w:r>
+        <w:rPr>
+          <w:color w:val="000000"/>
+        </w:rPr>
+        <w:t>collision.gameObject</w:t>
+      </w:r>
+      <w:proofErr w:type="gramEnd"/>
+      <w:r>
+        <w:rPr>
+          <w:color w:val="000000"/>
+        </w:rPr>
+        <w:t xml:space="preserve"> == collidingGameObject)</w:t>
       </w:r>
     </w:p>
     <w:p>
@@ -3050,7 +3632,21 @@
         <w:rPr>
           <w:color w:val="000000"/>
         </w:rPr>
-        <w:t xml:space="preserve">            Destroy(collision.gameObject);</w:t>
+        <w:t xml:space="preserve">            Destroy(</w:t>
+      </w:r>
+      <w:proofErr w:type="gramStart"/>
+      <w:r>
+        <w:rPr>
+          <w:color w:val="000000"/>
+        </w:rPr>
+        <w:t>collision.gameObject</w:t>
+      </w:r>
+      <w:proofErr w:type="gramEnd"/>
+      <w:r>
+        <w:rPr>
+          <w:color w:val="000000"/>
+        </w:rPr>
+        <w:t>);</w:t>
       </w:r>
     </w:p>
     <w:p>
@@ -3099,7 +3695,15 @@
         <w:pStyle w:val="Coding"/>
       </w:pPr>
       <w:r>
-        <w:t>void DestroyObjectFromDistance(GameObject objectToDestroy)</w:t>
+        <w:t xml:space="preserve">void </w:t>
+      </w:r>
+      <w:proofErr w:type="gramStart"/>
+      <w:r>
+        <w:t>DestroyObjectFromDistance(</w:t>
+      </w:r>
+      <w:proofErr w:type="gramEnd"/>
+      <w:r>
+        <w:t>GameObject objectToDestroy)</w:t>
       </w:r>
     </w:p>
     <w:p>
@@ -3146,9 +3750,11 @@
       <w:r>
         <w:t>DestroyObjectFromDistance(</w:t>
       </w:r>
+      <w:proofErr w:type="spellStart"/>
       <w:r>
         <w:t>otherGameObjectName</w:t>
       </w:r>
+      <w:proofErr w:type="spellEnd"/>
       <w:r>
         <w:t>);</w:t>
       </w:r>
@@ -3171,14 +3777,21 @@
       <w:pPr>
         <w:pStyle w:val="Coding"/>
       </w:pPr>
+      <w:proofErr w:type="gramStart"/>
       <w:r>
         <w:t>Instantiate(</w:t>
       </w:r>
+      <w:proofErr w:type="spellStart"/>
+      <w:proofErr w:type="gramEnd"/>
       <w:r>
         <w:t>nameOfP</w:t>
       </w:r>
       <w:r>
-        <w:t>refabToSpawn, position, rotation);</w:t>
+        <w:t>refabToSpawn</w:t>
+      </w:r>
+      <w:proofErr w:type="spellEnd"/>
+      <w:r>
+        <w:t>, position, rotation);</w:t>
       </w:r>
     </w:p>
     <w:p>
@@ -3199,7 +3812,15 @@
         <w:pStyle w:val="Coding"/>
       </w:pPr>
       <w:r>
-        <w:t>public class SpawnManager : MonoBehaviour</w:t>
+        <w:t xml:space="preserve">public class </w:t>
+      </w:r>
+      <w:proofErr w:type="gramStart"/>
+      <w:r>
+        <w:t>SpawnManager :</w:t>
+      </w:r>
+      <w:proofErr w:type="gramEnd"/>
+      <w:r>
+        <w:t xml:space="preserve"> MonoBehaviour</w:t>
       </w:r>
     </w:p>
     <w:p>
@@ -3244,7 +3865,20 @@
         <w:pStyle w:val="Coding"/>
       </w:pPr>
       <w:r>
-        <w:t xml:space="preserve">    void SpawnPrefab()</w:t>
+        <w:t xml:space="preserve">    void </w:t>
+      </w:r>
+      <w:proofErr w:type="spellStart"/>
+      <w:proofErr w:type="gramStart"/>
+      <w:r>
+        <w:t>SpawnPrefab</w:t>
+      </w:r>
+      <w:proofErr w:type="spellEnd"/>
+      <w:r>
+        <w:t>(</w:t>
+      </w:r>
+      <w:proofErr w:type="gramEnd"/>
+      <w:r>
+        <w:t>)</w:t>
       </w:r>
     </w:p>
     <w:p>
@@ -3268,7 +3902,15 @@
         <w:pStyle w:val="Coding"/>
       </w:pPr>
       <w:r>
-        <w:t xml:space="preserve">        GameObject spawnedObject = Instantiate(myPrefab, spawnPosition, spawnRotation);</w:t>
+        <w:t xml:space="preserve">        GameObject spawnedObject = </w:t>
+      </w:r>
+      <w:proofErr w:type="gramStart"/>
+      <w:r>
+        <w:t>Instantiate(</w:t>
+      </w:r>
+      <w:proofErr w:type="gramEnd"/>
+      <w:r>
+        <w:t>myPrefab, spawnPosition, spawnRotation);</w:t>
       </w:r>
     </w:p>
     <w:p>
@@ -3293,7 +3935,15 @@
         <w:t xml:space="preserve">    // </w:t>
       </w:r>
       <w:r>
-        <w:t>you must call SpawnPrefab somewhere else in the script for it to run</w:t>
+        <w:t xml:space="preserve">you must call </w:t>
+      </w:r>
+      <w:proofErr w:type="spellStart"/>
+      <w:r>
+        <w:t>SpawnPrefab</w:t>
+      </w:r>
+      <w:proofErr w:type="spellEnd"/>
+      <w:r>
+        <w:t xml:space="preserve"> somewhere else in the script for it to run</w:t>
       </w:r>
     </w:p>
     <w:p>
@@ -3363,20 +4013,41 @@
         <w:pStyle w:val="Coding"/>
       </w:pPr>
       <w:r>
-        <w:t>public Transform spawnPoint; // Reference to the empty GameObject in the scene</w:t>
-      </w:r>
-    </w:p>
-    <w:p>
-      <w:pPr>
-        <w:pStyle w:val="Coding"/>
-      </w:pPr>
-    </w:p>
-    <w:p>
-      <w:pPr>
-        <w:pStyle w:val="Coding"/>
-      </w:pPr>
-      <w:r>
-        <w:t>void SpawnPrefabAtEmptyObject()</w:t>
+        <w:t xml:space="preserve">public Transform </w:t>
+      </w:r>
+      <w:proofErr w:type="spellStart"/>
+      <w:r>
+        <w:t>spawnPoint</w:t>
+      </w:r>
+      <w:proofErr w:type="spellEnd"/>
+      <w:r>
+        <w:t>; // Reference to the empty GameObject in the scene</w:t>
+      </w:r>
+    </w:p>
+    <w:p>
+      <w:pPr>
+        <w:pStyle w:val="Coding"/>
+      </w:pPr>
+    </w:p>
+    <w:p>
+      <w:pPr>
+        <w:pStyle w:val="Coding"/>
+      </w:pPr>
+      <w:r>
+        <w:t xml:space="preserve">void </w:t>
+      </w:r>
+      <w:proofErr w:type="spellStart"/>
+      <w:proofErr w:type="gramStart"/>
+      <w:r>
+        <w:t>SpawnPrefabAtEmptyObject</w:t>
+      </w:r>
+      <w:proofErr w:type="spellEnd"/>
+      <w:r>
+        <w:t>(</w:t>
+      </w:r>
+      <w:proofErr w:type="gramEnd"/>
+      <w:r>
+        <w:t>)</w:t>
       </w:r>
     </w:p>
     <w:p>
@@ -3392,7 +4063,31 @@
         <w:pStyle w:val="Coding"/>
       </w:pPr>
       <w:r>
-        <w:t xml:space="preserve">      Instantiate(myPrefab, spawnPoint.position, spawnPoint.rotation);</w:t>
+        <w:t xml:space="preserve">      </w:t>
+      </w:r>
+      <w:proofErr w:type="gramStart"/>
+      <w:r>
+        <w:t>Instantiate(</w:t>
+      </w:r>
+      <w:proofErr w:type="gramEnd"/>
+      <w:r>
+        <w:t xml:space="preserve">myPrefab, </w:t>
+      </w:r>
+      <w:proofErr w:type="spellStart"/>
+      <w:r>
+        <w:t>spawnPoint.position</w:t>
+      </w:r>
+      <w:proofErr w:type="spellEnd"/>
+      <w:r>
+        <w:t xml:space="preserve">, </w:t>
+      </w:r>
+      <w:proofErr w:type="spellStart"/>
+      <w:r>
+        <w:t>spawnPoint.rotation</w:t>
+      </w:r>
+      <w:proofErr w:type="spellEnd"/>
+      <w:r>
+        <w:t>);</w:t>
       </w:r>
     </w:p>
     <w:p>
@@ -3416,7 +4111,15 @@
         <w:t xml:space="preserve">    // </w:t>
       </w:r>
       <w:r>
-        <w:t>you will need to call SpawnPrefabAtEmptyObject somewhere else for it to run</w:t>
+        <w:t xml:space="preserve">you will need to call </w:t>
+      </w:r>
+      <w:proofErr w:type="spellStart"/>
+      <w:r>
+        <w:t>SpawnPrefabAtEmptyObject</w:t>
+      </w:r>
+      <w:proofErr w:type="spellEnd"/>
+      <w:r>
+        <w:t xml:space="preserve"> somewhere else for it to run</w:t>
       </w:r>
     </w:p>
     <w:p>
@@ -3437,7 +4140,15 @@
         <w:pStyle w:val="Coding"/>
       </w:pPr>
       <w:r>
-        <w:t>public class SpawnManager : MonoBehaviour</w:t>
+        <w:t xml:space="preserve">public class </w:t>
+      </w:r>
+      <w:proofErr w:type="gramStart"/>
+      <w:r>
+        <w:t>SpawnManager :</w:t>
+      </w:r>
+      <w:proofErr w:type="gramEnd"/>
+      <w:r>
+        <w:t xml:space="preserve"> MonoBehaviour</w:t>
       </w:r>
     </w:p>
     <w:p>
@@ -3488,7 +4199,20 @@
         <w:pStyle w:val="Coding"/>
       </w:pPr>
       <w:r>
-        <w:t xml:space="preserve">    void SpawnPrefab()</w:t>
+        <w:t xml:space="preserve">    void </w:t>
+      </w:r>
+      <w:proofErr w:type="spellStart"/>
+      <w:proofErr w:type="gramStart"/>
+      <w:r>
+        <w:t>SpawnPrefab</w:t>
+      </w:r>
+      <w:proofErr w:type="spellEnd"/>
+      <w:r>
+        <w:t>(</w:t>
+      </w:r>
+      <w:proofErr w:type="gramEnd"/>
+      <w:r>
+        <w:t>)</w:t>
       </w:r>
     </w:p>
     <w:p>
@@ -3512,7 +4236,15 @@
         <w:pStyle w:val="Coding"/>
       </w:pPr>
       <w:r>
-        <w:t xml:space="preserve">        GameObject spawnedObject = Instantiate(myPrefab, spawnPosition, spawnRotation);</w:t>
+        <w:t xml:space="preserve">        GameObject spawnedObject = </w:t>
+      </w:r>
+      <w:proofErr w:type="gramStart"/>
+      <w:r>
+        <w:t>Instantiate(</w:t>
+      </w:r>
+      <w:proofErr w:type="gramEnd"/>
+      <w:r>
+        <w:t>myPrefab, spawnPosition, spawnRotation);</w:t>
       </w:r>
     </w:p>
     <w:p>
@@ -3694,6 +4426,7 @@
       <w:r>
         <w:t xml:space="preserve"> </w:t>
       </w:r>
+      <w:proofErr w:type="gramStart"/>
       <w:r>
         <w:rPr>
           <w:color w:val="0000FF"/>
@@ -3701,7 +4434,11 @@
         <w:t>OnCollisionEnter</w:t>
       </w:r>
       <w:r>
-        <w:t>(Collision coll)</w:t>
+        <w:t>(</w:t>
+      </w:r>
+      <w:proofErr w:type="gramEnd"/>
+      <w:r>
+        <w:t>Collision coll)</w:t>
       </w:r>
     </w:p>
     <w:p>
@@ -3726,7 +4463,15 @@
         <w:t>if</w:t>
       </w:r>
       <w:r>
-        <w:t xml:space="preserve"> (coll.collider.CompareTag(</w:t>
+        <w:t xml:space="preserve"> (</w:t>
+      </w:r>
+      <w:proofErr w:type="gramStart"/>
+      <w:r>
+        <w:t>coll.collider</w:t>
+      </w:r>
+      <w:proofErr w:type="gramEnd"/>
+      <w:r>
+        <w:t>.CompareTag(</w:t>
       </w:r>
       <w:r>
         <w:rPr>
@@ -3751,7 +4496,15 @@
         <w:pStyle w:val="Coding"/>
       </w:pPr>
       <w:r>
-        <w:t xml:space="preserve">            Play();</w:t>
+        <w:t xml:space="preserve">            </w:t>
+      </w:r>
+      <w:proofErr w:type="gramStart"/>
+      <w:r>
+        <w:t>Play(</w:t>
+      </w:r>
+      <w:proofErr w:type="gramEnd"/>
+      <w:r>
+        <w:t>);</w:t>
       </w:r>
     </w:p>
     <w:p>
@@ -3784,7 +4537,15 @@
         <w:t>void</w:t>
       </w:r>
       <w:r>
-        <w:t xml:space="preserve"> Play()</w:t>
+        <w:t xml:space="preserve"> </w:t>
+      </w:r>
+      <w:proofErr w:type="gramStart"/>
+      <w:r>
+        <w:t>Play(</w:t>
+      </w:r>
+      <w:proofErr w:type="gramEnd"/>
+      <w:r>
+        <w:t>)</w:t>
       </w:r>
     </w:p>
     <w:p>
@@ -3800,15 +4561,31 @@
         <w:pStyle w:val="Coding"/>
       </w:pPr>
       <w:r>
-        <w:t xml:space="preserve">        GameObject dots = Instantiate(GoalParticles, transform.position, Quaternion.identity);</w:t>
-      </w:r>
-    </w:p>
-    <w:p>
-      <w:pPr>
-        <w:pStyle w:val="Coding"/>
-      </w:pPr>
-      <w:r>
-        <w:t xml:space="preserve">        dots.GetComponent&lt;ParticleSystem&gt;().Play();</w:t>
+        <w:t xml:space="preserve">        GameObject dots = </w:t>
+      </w:r>
+      <w:proofErr w:type="gramStart"/>
+      <w:r>
+        <w:t>Instantiate(</w:t>
+      </w:r>
+      <w:proofErr w:type="gramEnd"/>
+      <w:r>
+        <w:t>GoalParticles, transform.position, Quaternion.identity);</w:t>
+      </w:r>
+    </w:p>
+    <w:p>
+      <w:pPr>
+        <w:pStyle w:val="Coding"/>
+      </w:pPr>
+      <w:r>
+        <w:t xml:space="preserve">        </w:t>
+      </w:r>
+      <w:proofErr w:type="gramStart"/>
+      <w:r>
+        <w:t>dots.GetComponent</w:t>
+      </w:r>
+      <w:proofErr w:type="gramEnd"/>
+      <w:r>
+        <w:t>&lt;ParticleSystem&gt;().Play();</w:t>
       </w:r>
     </w:p>
     <w:p>
@@ -3882,7 +4659,15 @@
     </w:p>
     <w:p>
       <w:r>
-        <w:t>ppe is attached to the GOAL object (object that the ball comes into contact with)</w:t>
+        <w:t xml:space="preserve">ppe is attached to the GOAL object (object that the ball </w:t>
+      </w:r>
+      <w:proofErr w:type="gramStart"/>
+      <w:r>
+        <w:t>comes into contact with</w:t>
+      </w:r>
+      <w:proofErr w:type="gramEnd"/>
+      <w:r>
+        <w:t>)</w:t>
       </w:r>
       <w:r>
         <w:t>. The particle system is a child of the GOAL. Ball is tagged Ball.</w:t>
@@ -3902,12 +4687,25 @@
     </w:p>
     <w:p>
       <w:r>
-        <w:t>Other Script must call play();</w:t>
-      </w:r>
-    </w:p>
-    <w:p>
-      <w:r>
-        <w:t>Ie:</w:t>
+        <w:t xml:space="preserve">Other Script must call </w:t>
+      </w:r>
+      <w:proofErr w:type="gramStart"/>
+      <w:r>
+        <w:t>play(</w:t>
+      </w:r>
+      <w:proofErr w:type="gramEnd"/>
+      <w:r>
+        <w:t>);</w:t>
+      </w:r>
+    </w:p>
+    <w:p>
+      <w:proofErr w:type="spellStart"/>
+      <w:r>
+        <w:t>Ie</w:t>
+      </w:r>
+      <w:proofErr w:type="spellEnd"/>
+      <w:r>
+        <w:t>:</w:t>
       </w:r>
     </w:p>
     <w:p>
@@ -3936,8 +4734,13 @@
       <w:r>
         <w:t xml:space="preserve">            </w:t>
       </w:r>
-      <w:r>
-        <w:t>ppe.GetComponent&lt;ppe&gt;().</w:t>
+      <w:proofErr w:type="gramStart"/>
+      <w:r>
+        <w:t>ppe.GetComponent</w:t>
+      </w:r>
+      <w:proofErr w:type="gramEnd"/>
+      <w:r>
+        <w:t>&lt;ppe&gt;().</w:t>
       </w:r>
       <w:r>
         <w:t>Play();</w:t>
@@ -4071,7 +4874,15 @@
         <w:t>void</w:t>
       </w:r>
       <w:r>
-        <w:t xml:space="preserve"> Play()</w:t>
+        <w:t xml:space="preserve"> </w:t>
+      </w:r>
+      <w:proofErr w:type="gramStart"/>
+      <w:r>
+        <w:t>Play(</w:t>
+      </w:r>
+      <w:proofErr w:type="gramEnd"/>
+      <w:r>
+        <w:t>)</w:t>
       </w:r>
     </w:p>
     <w:p>
@@ -4087,15 +4898,31 @@
         <w:pStyle w:val="Coding"/>
       </w:pPr>
       <w:r>
-        <w:t xml:space="preserve">        GameObject dots = Instantiate(GoalParticles, transform.position, Quaternion.identity);</w:t>
-      </w:r>
-    </w:p>
-    <w:p>
-      <w:pPr>
-        <w:pStyle w:val="Coding"/>
-      </w:pPr>
-      <w:r>
-        <w:t xml:space="preserve">        dots.GetComponent&lt;ParticleSystem&gt;().Play();</w:t>
+        <w:t xml:space="preserve">        GameObject dots = </w:t>
+      </w:r>
+      <w:proofErr w:type="gramStart"/>
+      <w:r>
+        <w:t>Instantiate(</w:t>
+      </w:r>
+      <w:proofErr w:type="gramEnd"/>
+      <w:r>
+        <w:t>GoalParticles, transform.position, Quaternion.identity);</w:t>
+      </w:r>
+    </w:p>
+    <w:p>
+      <w:pPr>
+        <w:pStyle w:val="Coding"/>
+      </w:pPr>
+      <w:r>
+        <w:t xml:space="preserve">        </w:t>
+      </w:r>
+      <w:proofErr w:type="gramStart"/>
+      <w:r>
+        <w:t>dots.GetComponent</w:t>
+      </w:r>
+      <w:proofErr w:type="gramEnd"/>
+      <w:r>
+        <w:t>&lt;ParticleSystem&gt;().Play();</w:t>
       </w:r>
     </w:p>
     <w:p>
@@ -4120,8 +4947,13 @@
         <w:pStyle w:val="Heading1Black"/>
       </w:pPr>
       <w:r>
-        <w:t>12.04.23 Setting Particle System Positon</w:t>
-      </w:r>
+        <w:t xml:space="preserve">12.04.23 Setting Particle System </w:t>
+      </w:r>
+      <w:proofErr w:type="spellStart"/>
+      <w:r>
+        <w:t>Positon</w:t>
+      </w:r>
+      <w:proofErr w:type="spellEnd"/>
     </w:p>
     <w:p>
       <w:r>
@@ -4151,7 +4983,15 @@
     <w:p/>
     <w:p>
       <w:r>
-        <w:t>Private void start()</w:t>
+        <w:t xml:space="preserve">Private void </w:t>
+      </w:r>
+      <w:proofErr w:type="gramStart"/>
+      <w:r>
+        <w:t>start(</w:t>
+      </w:r>
+      <w:proofErr w:type="gramEnd"/>
+      <w:r>
+        <w:t>)</w:t>
       </w:r>
     </w:p>
     <w:p>
@@ -4189,7 +5029,15 @@
     </w:p>
     <w:p>
       <w:r>
-        <w:t>//or replace with the fuction that calls the particle system</w:t>
+        <w:t xml:space="preserve">//or replace with the </w:t>
+      </w:r>
+      <w:proofErr w:type="spellStart"/>
+      <w:r>
+        <w:t>fuction</w:t>
+      </w:r>
+      <w:proofErr w:type="spellEnd"/>
+      <w:r>
+        <w:t xml:space="preserve"> that calls the particle system</w:t>
       </w:r>
     </w:p>
     <w:p>
@@ -4204,8 +5052,13 @@
       <w:pPr>
         <w:ind w:left="720"/>
       </w:pPr>
-      <w:r>
-        <w:t>if(logic here)</w:t>
+      <w:proofErr w:type="gramStart"/>
+      <w:r>
+        <w:t>if(</w:t>
+      </w:r>
+      <w:proofErr w:type="gramEnd"/>
+      <w:r>
+        <w:t>logic here)</w:t>
       </w:r>
     </w:p>
     <w:p>
@@ -4220,8 +5073,13 @@
       <w:pPr>
         <w:ind w:left="1440" w:firstLine="720"/>
       </w:pPr>
-      <w:r>
-        <w:t>particleSystemCall();</w:t>
+      <w:proofErr w:type="gramStart"/>
+      <w:r>
+        <w:t>particleSystemCall(</w:t>
+      </w:r>
+      <w:proofErr w:type="gramEnd"/>
+      <w:r>
+        <w:t>);</w:t>
       </w:r>
     </w:p>
     <w:p>
@@ -4273,11 +5131,16 @@
       <w:r>
         <w:t xml:space="preserve">Private void </w:t>
       </w:r>
+      <w:proofErr w:type="gramStart"/>
       <w:r>
         <w:t>particleSystemCall</w:t>
       </w:r>
       <w:r>
-        <w:t>()</w:t>
+        <w:t>(</w:t>
+      </w:r>
+      <w:proofErr w:type="gramEnd"/>
+      <w:r>
+        <w:t>)</w:t>
       </w:r>
       <w:r>
         <w:t xml:space="preserve"> </w:t>
@@ -4303,8 +5166,13 @@
       <w:pPr>
         <w:ind w:left="1440"/>
       </w:pPr>
-      <w:r>
-        <w:t>Particles.transform.position = new Vector3 (x,y,0f);</w:t>
+      <w:proofErr w:type="gramStart"/>
+      <w:r>
+        <w:t>Particles.transform.position</w:t>
+      </w:r>
+      <w:proofErr w:type="gramEnd"/>
+      <w:r>
+        <w:t xml:space="preserve"> = new Vector3 (x,y,0f);</w:t>
       </w:r>
     </w:p>
     <w:p>
@@ -4329,7 +5197,15 @@
     </w:p>
     <w:p>
       <w:r>
-        <w:t>public class ParticleController : MonoBehaviour</w:t>
+        <w:t xml:space="preserve">public class </w:t>
+      </w:r>
+      <w:proofErr w:type="gramStart"/>
+      <w:r>
+        <w:t>ParticleController :</w:t>
+      </w:r>
+      <w:proofErr w:type="gramEnd"/>
+      <w:r>
+        <w:t xml:space="preserve"> MonoBehaviour</w:t>
       </w:r>
     </w:p>
     <w:p>
@@ -4360,7 +5236,15 @@
     </w:p>
     <w:p>
       <w:r>
-        <w:t xml:space="preserve">    public void StartParticleSystem(Vector3 position)</w:t>
+        <w:t xml:space="preserve">    public void </w:t>
+      </w:r>
+      <w:proofErr w:type="gramStart"/>
+      <w:r>
+        <w:t>StartParticleSystem(</w:t>
+      </w:r>
+      <w:proofErr w:type="gramEnd"/>
+      <w:r>
+        <w:t>Vector3 position)</w:t>
       </w:r>
     </w:p>
     <w:p>
@@ -4375,7 +5259,15 @@
     </w:p>
     <w:p>
       <w:r>
-        <w:t xml:space="preserve">        currentParticles = Instantiate(particlePrefab, position, Quaternion.identity);</w:t>
+        <w:t xml:space="preserve">        currentParticles = </w:t>
+      </w:r>
+      <w:proofErr w:type="gramStart"/>
+      <w:r>
+        <w:t>Instantiate(</w:t>
+      </w:r>
+      <w:proofErr w:type="gramEnd"/>
+      <w:r>
+        <w:t>particlePrefab, position, Quaternion.identity);</w:t>
       </w:r>
     </w:p>
     <w:p/>
@@ -4386,7 +5278,15 @@
     </w:p>
     <w:p>
       <w:r>
-        <w:t xml:space="preserve">        currentParticles.GetComponent&lt;ParticleSystem&gt;().Play();</w:t>
+        <w:t xml:space="preserve">        currentParticles.GetComponent&lt;ParticleSystem&gt;(</w:t>
+      </w:r>
+      <w:proofErr w:type="gramStart"/>
+      <w:r>
+        <w:t>).Play</w:t>
+      </w:r>
+      <w:proofErr w:type="gramEnd"/>
+      <w:r>
+        <w:t>();</w:t>
       </w:r>
     </w:p>
     <w:p/>
@@ -4397,7 +5297,15 @@
     </w:p>
     <w:p>
       <w:r>
-        <w:t xml:space="preserve">        StartCoroutine(StopAndDestroyParticles());</w:t>
+        <w:t xml:space="preserve">        </w:t>
+      </w:r>
+      <w:proofErr w:type="gramStart"/>
+      <w:r>
+        <w:t>StartCoroutine(</w:t>
+      </w:r>
+      <w:proofErr w:type="gramEnd"/>
+      <w:r>
+        <w:t>StopAndDestroyParticles());</w:t>
       </w:r>
     </w:p>
     <w:p>
@@ -4413,7 +5321,15 @@
     </w:p>
     <w:p>
       <w:r>
-        <w:t xml:space="preserve">    private IEnumerator StopAndDestroyParticles()</w:t>
+        <w:t xml:space="preserve">    private IEnumerator </w:t>
+      </w:r>
+      <w:proofErr w:type="gramStart"/>
+      <w:r>
+        <w:t>StopAndDestroyParticles(</w:t>
+      </w:r>
+      <w:proofErr w:type="gramEnd"/>
+      <w:r>
+        <w:t>)</w:t>
       </w:r>
     </w:p>
     <w:p>
@@ -4429,7 +5345,15 @@
     <w:p/>
     <w:p>
       <w:r>
-        <w:t xml:space="preserve">        if (currentParticles != null)</w:t>
+        <w:t xml:space="preserve">        if (</w:t>
+      </w:r>
+      <w:proofErr w:type="gramStart"/>
+      <w:r>
+        <w:t>currentParticles !</w:t>
+      </w:r>
+      <w:proofErr w:type="gramEnd"/>
+      <w:r>
+        <w:t>= null)</w:t>
       </w:r>
     </w:p>
     <w:p>
@@ -4444,7 +5368,15 @@
     </w:p>
     <w:p>
       <w:r>
-        <w:t xml:space="preserve">            currentParticles.GetComponent&lt;ParticleSystem&gt;().Stop();</w:t>
+        <w:t xml:space="preserve">            currentParticles.GetComponent&lt;ParticleSystem&gt;(</w:t>
+      </w:r>
+      <w:proofErr w:type="gramStart"/>
+      <w:r>
+        <w:t>).Stop</w:t>
+      </w:r>
+      <w:proofErr w:type="gramEnd"/>
+      <w:r>
+        <w:t>();</w:t>
       </w:r>
     </w:p>
     <w:p/>
@@ -4455,7 +5387,15 @@
     </w:p>
     <w:p>
       <w:r>
-        <w:t xml:space="preserve">            Destroy(currentParticles, 1.0f); // Optional delay before destroying</w:t>
+        <w:t xml:space="preserve">            </w:t>
+      </w:r>
+      <w:proofErr w:type="gramStart"/>
+      <w:r>
+        <w:t>Destroy(</w:t>
+      </w:r>
+      <w:proofErr w:type="gramEnd"/>
+      <w:r>
+        <w:t>currentParticles, 1.0f); // Optional delay before destroying</w:t>
       </w:r>
     </w:p>
     <w:p>
@@ -4485,7 +5425,15 @@
     <w:p/>
     <w:p>
       <w:r>
-        <w:t>Coroutines in Unity are functions that can suspend their execution temporarily and then continue from where they left off. They're used to create more complex and responsive behaviors without blocking the main thread.</w:t>
+        <w:t xml:space="preserve">Coroutines in Unity are functions that can suspend their execution temporarily and then continue from where they left off. They're used to </w:t>
+      </w:r>
+      <w:proofErr w:type="gramStart"/>
+      <w:r>
+        <w:t>create</w:t>
+      </w:r>
+      <w:proofErr w:type="gramEnd"/>
+      <w:r>
+        <w:t xml:space="preserve"> more complex and responsive behaviors without blocking the main thread.</w:t>
       </w:r>
     </w:p>
     <w:p/>
@@ -4505,8 +5453,13 @@
           <w:numId w:val="11"/>
         </w:numPr>
       </w:pPr>
-      <w:r>
-        <w:t>Suspendable Execution: Coroutines use the yield statement to pause execution at a specific point and then resume later.</w:t>
+      <w:proofErr w:type="spellStart"/>
+      <w:r>
+        <w:t>Suspendable</w:t>
+      </w:r>
+      <w:proofErr w:type="spellEnd"/>
+      <w:r>
+        <w:t xml:space="preserve"> Execution: Coroutines use the yield statement to pause execution at a specific point and then resume later.</w:t>
       </w:r>
     </w:p>
     <w:p>
@@ -4546,7 +5499,28 @@
     </w:p>
     <w:p>
       <w:r>
-        <w:t>IEnumerator DelayedAction(float delayTime)</w:t>
+        <w:t xml:space="preserve">IEnumerator </w:t>
+      </w:r>
+      <w:proofErr w:type="spellStart"/>
+      <w:proofErr w:type="gramStart"/>
+      <w:r>
+        <w:t>DelayedAction</w:t>
+      </w:r>
+      <w:proofErr w:type="spellEnd"/>
+      <w:r>
+        <w:t>(</w:t>
+      </w:r>
+      <w:proofErr w:type="gramEnd"/>
+      <w:r>
+        <w:t xml:space="preserve">float </w:t>
+      </w:r>
+      <w:proofErr w:type="spellStart"/>
+      <w:r>
+        <w:t>delayTime</w:t>
+      </w:r>
+      <w:proofErr w:type="spellEnd"/>
+      <w:r>
+        <w:t>)</w:t>
       </w:r>
     </w:p>
     <w:p>
@@ -4556,7 +5530,15 @@
     </w:p>
     <w:p>
       <w:r>
-        <w:t xml:space="preserve">    yield return new WaitForSeconds(delayTime);</w:t>
+        <w:t xml:space="preserve">    yield return new WaitForSeconds(</w:t>
+      </w:r>
+      <w:proofErr w:type="spellStart"/>
+      <w:r>
+        <w:t>delayTime</w:t>
+      </w:r>
+      <w:proofErr w:type="spellEnd"/>
+      <w:r>
+        <w:t>);</w:t>
       </w:r>
     </w:p>
     <w:p>
@@ -4576,8 +5558,18 @@
       </w:r>
     </w:p>
     <w:p>
-      <w:r>
-        <w:t>StartCoroutine(DelayedAction(2.0f)); // Starts a delayed action after 2 seconds</w:t>
+      <w:proofErr w:type="gramStart"/>
+      <w:r>
+        <w:t>StartCoroutine(</w:t>
+      </w:r>
+      <w:proofErr w:type="spellStart"/>
+      <w:proofErr w:type="gramEnd"/>
+      <w:r>
+        <w:t>DelayedAction</w:t>
+      </w:r>
+      <w:proofErr w:type="spellEnd"/>
+      <w:r>
+        <w:t>(2.0f)); // Starts a delayed action after 2 seconds</w:t>
       </w:r>
     </w:p>
     <w:p/>
@@ -4594,7 +5586,20 @@
     </w:p>
     <w:p>
       <w:r>
-        <w:t>IEnumerator ContinuousUpdate()</w:t>
+        <w:t xml:space="preserve">IEnumerator </w:t>
+      </w:r>
+      <w:proofErr w:type="spellStart"/>
+      <w:proofErr w:type="gramStart"/>
+      <w:r>
+        <w:t>ContinuousUpdate</w:t>
+      </w:r>
+      <w:proofErr w:type="spellEnd"/>
+      <w:r>
+        <w:t>(</w:t>
+      </w:r>
+      <w:proofErr w:type="gramEnd"/>
+      <w:r>
+        <w:t>)</w:t>
       </w:r>
     </w:p>
     <w:p>
@@ -4639,8 +5644,18 @@
       </w:r>
     </w:p>
     <w:p>
-      <w:r>
-        <w:t>StartCoroutine(ContinuousUpdate()); // Starts continuous updating</w:t>
+      <w:proofErr w:type="gramStart"/>
+      <w:r>
+        <w:t>StartCoroutine(</w:t>
+      </w:r>
+      <w:proofErr w:type="spellStart"/>
+      <w:proofErr w:type="gramEnd"/>
+      <w:r>
+        <w:t>ContinuousUpdate</w:t>
+      </w:r>
+      <w:proofErr w:type="spellEnd"/>
+      <w:r>
+        <w:t>()); // Starts continuous updating</w:t>
       </w:r>
     </w:p>
     <w:p/>
@@ -4657,7 +5672,20 @@
     </w:p>
     <w:p>
       <w:r>
-        <w:t>IEnumerator AnimateProgress(float duration)</w:t>
+        <w:t xml:space="preserve">IEnumerator </w:t>
+      </w:r>
+      <w:proofErr w:type="spellStart"/>
+      <w:proofErr w:type="gramStart"/>
+      <w:r>
+        <w:t>AnimateProgress</w:t>
+      </w:r>
+      <w:proofErr w:type="spellEnd"/>
+      <w:r>
+        <w:t>(</w:t>
+      </w:r>
+      <w:proofErr w:type="gramEnd"/>
+      <w:r>
+        <w:t>float duration)</w:t>
       </w:r>
     </w:p>
     <w:p>
@@ -4667,12 +5695,28 @@
     </w:p>
     <w:p>
       <w:r>
-        <w:t xml:space="preserve">    float elapsedTime = 0f;</w:t>
-      </w:r>
-    </w:p>
-    <w:p>
-      <w:r>
-        <w:t xml:space="preserve">    while (elapsedTime &lt; duration)</w:t>
+        <w:t xml:space="preserve">    float </w:t>
+      </w:r>
+      <w:proofErr w:type="spellStart"/>
+      <w:r>
+        <w:t>elapsedTime</w:t>
+      </w:r>
+      <w:proofErr w:type="spellEnd"/>
+      <w:r>
+        <w:t xml:space="preserve"> = 0f;</w:t>
+      </w:r>
+    </w:p>
+    <w:p>
+      <w:r>
+        <w:t xml:space="preserve">    while (</w:t>
+      </w:r>
+      <w:proofErr w:type="spellStart"/>
+      <w:r>
+        <w:t>elapsedTime</w:t>
+      </w:r>
+      <w:proofErr w:type="spellEnd"/>
+      <w:r>
+        <w:t xml:space="preserve"> &lt; duration)</w:t>
       </w:r>
     </w:p>
     <w:p>
@@ -4687,7 +5731,15 @@
     </w:p>
     <w:p>
       <w:r>
-        <w:t xml:space="preserve">        float progress = elapsedTime / duration;</w:t>
+        <w:t xml:space="preserve">        float progress = </w:t>
+      </w:r>
+      <w:proofErr w:type="spellStart"/>
+      <w:r>
+        <w:t>elapsedTime</w:t>
+      </w:r>
+      <w:proofErr w:type="spellEnd"/>
+      <w:r>
+        <w:t xml:space="preserve"> / duration;</w:t>
       </w:r>
     </w:p>
     <w:p>
@@ -4698,7 +5750,23 @@
     <w:p/>
     <w:p>
       <w:r>
-        <w:t xml:space="preserve">        elapsedTime += Time.deltaTime;</w:t>
+        <w:t xml:space="preserve">        </w:t>
+      </w:r>
+      <w:proofErr w:type="spellStart"/>
+      <w:r>
+        <w:t>elapsedTime</w:t>
+      </w:r>
+      <w:proofErr w:type="spellEnd"/>
+      <w:r>
+        <w:t xml:space="preserve"> += </w:t>
+      </w:r>
+      <w:proofErr w:type="spellStart"/>
+      <w:r>
+        <w:t>Time.deltaTime</w:t>
+      </w:r>
+      <w:proofErr w:type="spellEnd"/>
+      <w:r>
+        <w:t>;</w:t>
       </w:r>
     </w:p>
     <w:p>
@@ -4728,8 +5796,18 @@
       </w:r>
     </w:p>
     <w:p>
-      <w:r>
-        <w:t>StartCoroutine(AnimateProgress(3.0f)); // Animates progress over 3 seconds</w:t>
+      <w:proofErr w:type="gramStart"/>
+      <w:r>
+        <w:t>StartCoroutine(</w:t>
+      </w:r>
+      <w:proofErr w:type="spellStart"/>
+      <w:proofErr w:type="gramEnd"/>
+      <w:r>
+        <w:t>AnimateProgress</w:t>
+      </w:r>
+      <w:proofErr w:type="spellEnd"/>
+      <w:r>
+        <w:t>(3.0f)); // Animates progress over 3 seconds</w:t>
       </w:r>
     </w:p>
     <w:p/>
@@ -4746,7 +5824,20 @@
     </w:p>
     <w:p>
       <w:r>
-        <w:t>IEnumerator MultiStepSequence()</w:t>
+        <w:t xml:space="preserve">IEnumerator </w:t>
+      </w:r>
+      <w:proofErr w:type="spellStart"/>
+      <w:proofErr w:type="gramStart"/>
+      <w:r>
+        <w:t>MultiStepSequence</w:t>
+      </w:r>
+      <w:proofErr w:type="spellEnd"/>
+      <w:r>
+        <w:t>(</w:t>
+      </w:r>
+      <w:proofErr w:type="gramEnd"/>
+      <w:r>
+        <w:t>)</w:t>
       </w:r>
     </w:p>
     <w:p>
@@ -4756,29 +5847,69 @@
     </w:p>
     <w:p>
       <w:r>
-        <w:t xml:space="preserve">    Debug.Log("Step 1");</w:t>
-      </w:r>
-    </w:p>
-    <w:p>
-      <w:r>
-        <w:t xml:space="preserve">    yield return new WaitForSeconds(1.0f);</w:t>
+        <w:t xml:space="preserve">    </w:t>
+      </w:r>
+      <w:proofErr w:type="spellStart"/>
+      <w:r>
+        <w:t>Debug.Log</w:t>
+      </w:r>
+      <w:proofErr w:type="spellEnd"/>
+      <w:r>
+        <w:t>("Step 1");</w:t>
+      </w:r>
+    </w:p>
+    <w:p>
+      <w:r>
+        <w:t xml:space="preserve">    yield return new </w:t>
+      </w:r>
+      <w:proofErr w:type="gramStart"/>
+      <w:r>
+        <w:t>WaitForSeconds(</w:t>
+      </w:r>
+      <w:proofErr w:type="gramEnd"/>
+      <w:r>
+        <w:t>1.0f);</w:t>
       </w:r>
     </w:p>
     <w:p/>
     <w:p>
       <w:r>
-        <w:t xml:space="preserve">    Debug.Log("Step 2");</w:t>
-      </w:r>
-    </w:p>
-    <w:p>
-      <w:r>
-        <w:t xml:space="preserve">    yield return new WaitForSeconds(2.0f);</w:t>
+        <w:t xml:space="preserve">    </w:t>
+      </w:r>
+      <w:proofErr w:type="spellStart"/>
+      <w:r>
+        <w:t>Debug.Log</w:t>
+      </w:r>
+      <w:proofErr w:type="spellEnd"/>
+      <w:r>
+        <w:t>("Step 2");</w:t>
+      </w:r>
+    </w:p>
+    <w:p>
+      <w:r>
+        <w:t xml:space="preserve">    yield return new </w:t>
+      </w:r>
+      <w:proofErr w:type="gramStart"/>
+      <w:r>
+        <w:t>WaitForSeconds(</w:t>
+      </w:r>
+      <w:proofErr w:type="gramEnd"/>
+      <w:r>
+        <w:t>2.0f);</w:t>
       </w:r>
     </w:p>
     <w:p/>
     <w:p>
       <w:r>
-        <w:t xml:space="preserve">    Debug.Log("Step 3");</w:t>
+        <w:t xml:space="preserve">    </w:t>
+      </w:r>
+      <w:proofErr w:type="spellStart"/>
+      <w:r>
+        <w:t>Debug.Log</w:t>
+      </w:r>
+      <w:proofErr w:type="spellEnd"/>
+      <w:r>
+        <w:t>("Step 3");</w:t>
       </w:r>
     </w:p>
     <w:p>
@@ -4798,8 +5929,18 @@
       </w:r>
     </w:p>
     <w:p>
-      <w:r>
-        <w:t>StartCoroutine(MultiStepSequence()); // Executes a sequence of steps with delays</w:t>
+      <w:proofErr w:type="gramStart"/>
+      <w:r>
+        <w:t>StartCoroutine(</w:t>
+      </w:r>
+      <w:proofErr w:type="spellStart"/>
+      <w:proofErr w:type="gramEnd"/>
+      <w:r>
+        <w:t>MultiStepSequence</w:t>
+      </w:r>
+      <w:proofErr w:type="spellEnd"/>
+      <w:r>
+        <w:t>()); // Executes a sequence of steps with delays</w:t>
       </w:r>
     </w:p>
     <w:p/>
@@ -4939,7 +6080,28 @@
         <w:t>Y</w:t>
       </w:r>
       <w:r>
-        <w:t>ou start coroutines in Unity by using StartCoroutine(MyCoroutine()) or StartCoroutine("MyCoroutine") within a MonoBehaviour.</w:t>
+        <w:t xml:space="preserve">ou start coroutines in Unity by using </w:t>
+      </w:r>
+      <w:proofErr w:type="gramStart"/>
+      <w:r>
+        <w:t>StartCoroutine(</w:t>
+      </w:r>
+      <w:proofErr w:type="spellStart"/>
+      <w:proofErr w:type="gramEnd"/>
+      <w:r>
+        <w:t>MyCoroutine</w:t>
+      </w:r>
+      <w:proofErr w:type="spellEnd"/>
+      <w:r>
+        <w:t>()) or StartCoroutine("</w:t>
+      </w:r>
+      <w:proofErr w:type="spellStart"/>
+      <w:r>
+        <w:t>MyCoroutine</w:t>
+      </w:r>
+      <w:proofErr w:type="spellEnd"/>
+      <w:r>
+        <w:t>") within a MonoBehaviour.</w:t>
       </w:r>
     </w:p>
     <w:p/>
@@ -4995,7 +6157,15 @@
         <w:pStyle w:val="Coding"/>
       </w:pPr>
       <w:r>
-        <w:t>private void Start()</w:t>
+        <w:t xml:space="preserve">private void </w:t>
+      </w:r>
+      <w:proofErr w:type="gramStart"/>
+      <w:r>
+        <w:t>Start(</w:t>
+      </w:r>
+      <w:proofErr w:type="gramEnd"/>
+      <w:r>
+        <w:t>)</w:t>
       </w:r>
     </w:p>
     <w:p>
@@ -5023,8 +6193,16 @@
         <w:rPr>
           <w:szCs w:val="22"/>
         </w:rPr>
-        <w:t xml:space="preserve">   InvokeRepeating(</w:t>
-      </w:r>
+        <w:t xml:space="preserve">   </w:t>
+      </w:r>
+      <w:proofErr w:type="gramStart"/>
+      <w:r>
+        <w:rPr>
+          <w:szCs w:val="22"/>
+        </w:rPr>
+        <w:t>InvokeRepeating(</w:t>
+      </w:r>
+      <w:proofErr w:type="gramEnd"/>
       <w:r>
         <w:rPr>
           <w:color w:val="A31515"/>
@@ -5111,6 +6289,7 @@
         </w:rPr>
         <w:t xml:space="preserve"> </w:t>
       </w:r>
+      <w:proofErr w:type="gramStart"/>
       <w:r>
         <w:rPr>
           <w:color w:val="0000FF"/>
@@ -5122,7 +6301,14 @@
         <w:rPr>
           <w:szCs w:val="22"/>
         </w:rPr>
-        <w:t>(Collider other)</w:t>
+        <w:t>(</w:t>
+      </w:r>
+      <w:proofErr w:type="gramEnd"/>
+      <w:r>
+        <w:rPr>
+          <w:szCs w:val="22"/>
+        </w:rPr>
+        <w:t>Collider other)</w:t>
       </w:r>
       <w:r>
         <w:rPr>
@@ -5248,7 +6434,21 @@
         <w:rPr>
           <w:szCs w:val="22"/>
         </w:rPr>
-        <w:t xml:space="preserve">     other.gameObject.GetComponent&lt;PlayerStats&gt;().TakeDamage(0.5f);</w:t>
+        <w:t xml:space="preserve">     </w:t>
+      </w:r>
+      <w:proofErr w:type="gramStart"/>
+      <w:r>
+        <w:rPr>
+          <w:szCs w:val="22"/>
+        </w:rPr>
+        <w:t>other.gameObject.GetComponent</w:t>
+      </w:r>
+      <w:proofErr w:type="gramEnd"/>
+      <w:r>
+        <w:rPr>
+          <w:szCs w:val="22"/>
+        </w:rPr>
+        <w:t>&lt;PlayerStats&gt;().TakeDamage(0.5f);</w:t>
       </w:r>
     </w:p>
     <w:p>
@@ -5492,7 +6692,15 @@
         <w:t>P</w:t>
       </w:r>
       <w:r>
-        <w:t>layerStats to the player object (ie. XR Origin (XR Rig))</w:t>
+        <w:t>layerStats to the player object (</w:t>
+      </w:r>
+      <w:proofErr w:type="spellStart"/>
+      <w:r>
+        <w:t>ie</w:t>
+      </w:r>
+      <w:proofErr w:type="spellEnd"/>
+      <w:r>
+        <w:t>. XR Origin (XR Rig))</w:t>
       </w:r>
     </w:p>
     <w:p>
@@ -5510,7 +6718,15 @@
         <w:t>H</w:t>
       </w:r>
       <w:r>
-        <w:t>ealthBar to the Canvas Image object (ie. PHealthBar)</w:t>
+        <w:t>ealthBar to the Canvas Image object (</w:t>
+      </w:r>
+      <w:proofErr w:type="spellStart"/>
+      <w:r>
+        <w:t>ie</w:t>
+      </w:r>
+      <w:proofErr w:type="spellEnd"/>
+      <w:r>
+        <w:t>. PHealthBar)</w:t>
       </w:r>
     </w:p>
     <w:p>
@@ -5570,7 +6786,15 @@
         <w:t>using</w:t>
       </w:r>
       <w:r>
-        <w:t xml:space="preserve"> System.Collections.Generic;</w:t>
+        <w:t xml:space="preserve"> </w:t>
+      </w:r>
+      <w:proofErr w:type="gramStart"/>
+      <w:r>
+        <w:t>System.Collections.Generic</w:t>
+      </w:r>
+      <w:proofErr w:type="gramEnd"/>
+      <w:r>
+        <w:t>;</w:t>
       </w:r>
     </w:p>
     <w:p>
@@ -5585,7 +6809,15 @@
         <w:t>using</w:t>
       </w:r>
       <w:r>
-        <w:t xml:space="preserve"> UnityEngine;</w:t>
+        <w:t xml:space="preserve"> </w:t>
+      </w:r>
+      <w:proofErr w:type="spellStart"/>
+      <w:r>
+        <w:t>UnityEngine</w:t>
+      </w:r>
+      <w:proofErr w:type="spellEnd"/>
+      <w:r>
+        <w:t>;</w:t>
       </w:r>
     </w:p>
     <w:p>
@@ -5632,6 +6864,7 @@
       <w:r>
         <w:t xml:space="preserve"> </w:t>
       </w:r>
+      <w:proofErr w:type="gramStart"/>
       <w:r>
         <w:rPr>
           <w:color w:val="2B91AF"/>
@@ -5639,7 +6872,11 @@
         <w:t>PlayerStats</w:t>
       </w:r>
       <w:r>
-        <w:t xml:space="preserve"> : MonoBehaviour</w:t>
+        <w:t xml:space="preserve"> :</w:t>
+      </w:r>
+      <w:proofErr w:type="gramEnd"/>
+      <w:r>
+        <w:t xml:space="preserve"> MonoBehaviour</w:t>
       </w:r>
     </w:p>
     <w:p>
@@ -5720,7 +6957,21 @@
         <w:rPr>
           <w:color w:val="008000"/>
         </w:rPr>
-        <w:t xml:space="preserve"> is your in game text canvas object to debug while in an APK see 10.31.23</w:t>
+        <w:t xml:space="preserve"> is your </w:t>
+      </w:r>
+      <w:proofErr w:type="gramStart"/>
+      <w:r>
+        <w:rPr>
+          <w:color w:val="008000"/>
+        </w:rPr>
+        <w:t>in game</w:t>
+      </w:r>
+      <w:proofErr w:type="gramEnd"/>
+      <w:r>
+        <w:rPr>
+          <w:color w:val="008000"/>
+        </w:rPr>
+        <w:t xml:space="preserve"> text canvas object to debug while in an APK see 10.31.23</w:t>
       </w:r>
     </w:p>
     <w:p>
@@ -5749,6 +7000,7 @@
       <w:r>
         <w:t xml:space="preserve"> </w:t>
       </w:r>
+      <w:proofErr w:type="gramStart"/>
       <w:r>
         <w:rPr>
           <w:color w:val="0000FF"/>
@@ -5756,7 +7008,11 @@
         <w:t>Start</w:t>
       </w:r>
       <w:r>
-        <w:t>()</w:t>
+        <w:t>(</w:t>
+      </w:r>
+      <w:proofErr w:type="gramEnd"/>
+      <w:r>
+        <w:t>)</w:t>
       </w:r>
     </w:p>
     <w:p>
@@ -5803,6 +7059,7 @@
       <w:r>
         <w:t xml:space="preserve"> </w:t>
       </w:r>
+      <w:proofErr w:type="gramStart"/>
       <w:r>
         <w:rPr>
           <w:color w:val="0000FF"/>
@@ -5810,7 +7067,11 @@
         <w:t>Update</w:t>
       </w:r>
       <w:r>
-        <w:t>()</w:t>
+        <w:t>(</w:t>
+      </w:r>
+      <w:proofErr w:type="gramEnd"/>
+      <w:r>
+        <w:t>)</w:t>
       </w:r>
     </w:p>
     <w:p>
@@ -5855,7 +7116,15 @@
         <w:ind w:left="720"/>
       </w:pPr>
       <w:r>
-        <w:t xml:space="preserve">            Died();</w:t>
+        <w:t xml:space="preserve">            </w:t>
+      </w:r>
+      <w:proofErr w:type="gramStart"/>
+      <w:r>
+        <w:t>Died(</w:t>
+      </w:r>
+      <w:proofErr w:type="gramEnd"/>
+      <w:r>
+        <w:t>);</w:t>
       </w:r>
     </w:p>
     <w:p>
@@ -5909,8 +7178,13 @@
         <w:t>void</w:t>
       </w:r>
       <w:r>
-        <w:t xml:space="preserve"> TakeDamage(</w:t>
-      </w:r>
+        <w:t xml:space="preserve"> </w:t>
+      </w:r>
+      <w:proofErr w:type="gramStart"/>
+      <w:r>
+        <w:t>TakeDamage(</w:t>
+      </w:r>
+      <w:proofErr w:type="gramEnd"/>
       <w:r>
         <w:rPr>
           <w:color w:val="0000FF"/>
@@ -5945,7 +7219,15 @@
         <w:ind w:left="720"/>
       </w:pPr>
       <w:r>
-        <w:t xml:space="preserve">        GameObject CanvasChild = transform.GetChild(0).gameObject;</w:t>
+        <w:t xml:space="preserve">        GameObject CanvasChild = </w:t>
+      </w:r>
+      <w:proofErr w:type="gramStart"/>
+      <w:r>
+        <w:t>transform.GetChild</w:t>
+      </w:r>
+      <w:proofErr w:type="gramEnd"/>
+      <w:r>
+        <w:t>(0).gameObject;</w:t>
       </w:r>
     </w:p>
     <w:p>
@@ -5954,7 +7236,15 @@
         <w:ind w:left="720"/>
       </w:pPr>
       <w:r>
-        <w:t xml:space="preserve">        GameObject HealthBarChild = CanvasChild.transform.GetChild(0).gameObject;=</w:t>
+        <w:t xml:space="preserve">        GameObject HealthBarChild = </w:t>
+      </w:r>
+      <w:proofErr w:type="gramStart"/>
+      <w:r>
+        <w:t>CanvasChild.transform.GetChild</w:t>
+      </w:r>
+      <w:proofErr w:type="gramEnd"/>
+      <w:r>
+        <w:t>(0).gameObject;=</w:t>
       </w:r>
     </w:p>
     <w:p>
@@ -5964,7 +7254,15 @@
       </w:pPr>
       <w:r>
         <w:lastRenderedPageBreak/>
-        <w:t xml:space="preserve">        HealthBarChild.GetComponent&lt;PlayerHealthbar&gt;().ChangeHealth(PlayerHealth);</w:t>
+        <w:t xml:space="preserve">        HealthBarChild.GetComponent&lt;PlayerHealthbar&gt;(</w:t>
+      </w:r>
+      <w:proofErr w:type="gramStart"/>
+      <w:r>
+        <w:t>).ChangeHealth</w:t>
+      </w:r>
+      <w:proofErr w:type="gramEnd"/>
+      <w:r>
+        <w:t>(PlayerHealth);</w:t>
       </w:r>
     </w:p>
     <w:p>
@@ -6000,7 +7298,15 @@
         <w:t>void</w:t>
       </w:r>
       <w:r>
-        <w:t xml:space="preserve"> Died()</w:t>
+        <w:t xml:space="preserve"> </w:t>
+      </w:r>
+      <w:proofErr w:type="gramStart"/>
+      <w:r>
+        <w:t>Died(</w:t>
+      </w:r>
+      <w:proofErr w:type="gramEnd"/>
+      <w:r>
+        <w:t>)</w:t>
       </w:r>
     </w:p>
     <w:p>
@@ -6098,7 +7404,15 @@
         <w:t>using</w:t>
       </w:r>
       <w:r>
-        <w:t xml:space="preserve"> System.Collections.Generic;</w:t>
+        <w:t xml:space="preserve"> </w:t>
+      </w:r>
+      <w:proofErr w:type="gramStart"/>
+      <w:r>
+        <w:t>System.Collections.Generic</w:t>
+      </w:r>
+      <w:proofErr w:type="gramEnd"/>
+      <w:r>
+        <w:t>;</w:t>
       </w:r>
     </w:p>
     <w:p>
@@ -6128,7 +7442,15 @@
         <w:t>using</w:t>
       </w:r>
       <w:r>
-        <w:t xml:space="preserve"> UnityEngine;</w:t>
+        <w:t xml:space="preserve"> </w:t>
+      </w:r>
+      <w:proofErr w:type="spellStart"/>
+      <w:r>
+        <w:t>UnityEngine</w:t>
+      </w:r>
+      <w:proofErr w:type="spellEnd"/>
+      <w:r>
+        <w:t>;</w:t>
       </w:r>
     </w:p>
     <w:p>
@@ -6160,6 +7482,7 @@
       <w:r>
         <w:t xml:space="preserve"> </w:t>
       </w:r>
+      <w:proofErr w:type="gramStart"/>
       <w:r>
         <w:rPr>
           <w:color w:val="2B91AF"/>
@@ -6167,7 +7490,11 @@
         <w:t>PlayerHealthbar</w:t>
       </w:r>
       <w:r>
-        <w:t xml:space="preserve"> : MonoBehaviour</w:t>
+        <w:t xml:space="preserve"> :</w:t>
+      </w:r>
+      <w:proofErr w:type="gramEnd"/>
+      <w:r>
+        <w:t xml:space="preserve"> MonoBehaviour</w:t>
       </w:r>
     </w:p>
     <w:p>
@@ -6388,6 +7715,7 @@
       <w:r>
         <w:t xml:space="preserve"> </w:t>
       </w:r>
+      <w:proofErr w:type="gramStart"/>
       <w:r>
         <w:rPr>
           <w:color w:val="0000FF"/>
@@ -6395,7 +7723,11 @@
         <w:t>Start</w:t>
       </w:r>
       <w:r>
-        <w:t>()</w:t>
+        <w:t>(</w:t>
+      </w:r>
+      <w:proofErr w:type="gramEnd"/>
+      <w:r>
+        <w:t>)</w:t>
       </w:r>
     </w:p>
     <w:p>
@@ -6413,7 +7745,15 @@
         <w:ind w:left="720"/>
       </w:pPr>
       <w:r>
-        <w:t xml:space="preserve">        rt = GetComponent&lt;RectTransform&gt;();</w:t>
+        <w:t xml:space="preserve">        rt = GetComponent&lt;RectTransform</w:t>
+      </w:r>
+      <w:proofErr w:type="gramStart"/>
+      <w:r>
+        <w:t>&gt;(</w:t>
+      </w:r>
+      <w:proofErr w:type="gramEnd"/>
+      <w:r>
+        <w:t>);</w:t>
       </w:r>
     </w:p>
     <w:p>
@@ -6422,7 +7762,15 @@
         <w:ind w:left="720"/>
       </w:pPr>
       <w:r>
-        <w:t xml:space="preserve">        CurrentPlayerHealth = Player.GetComponent&lt;PlayerStats&gt;().PlayerHealth;</w:t>
+        <w:t xml:space="preserve">        CurrentPlayerHealth = Player.GetComponent&lt;PlayerStats</w:t>
+      </w:r>
+      <w:proofErr w:type="gramStart"/>
+      <w:r>
+        <w:t>&gt;(</w:t>
+      </w:r>
+      <w:proofErr w:type="gramEnd"/>
+      <w:r>
+        <w:t>).PlayerHealth;</w:t>
       </w:r>
     </w:p>
     <w:p>
@@ -6431,7 +7779,15 @@
         <w:ind w:left="720"/>
       </w:pPr>
       <w:r>
-        <w:t xml:space="preserve">        GetComponent&lt;Image&gt;().color = Color.blue;</w:t>
+        <w:t xml:space="preserve">        GetComponent&lt;Image</w:t>
+      </w:r>
+      <w:proofErr w:type="gramStart"/>
+      <w:r>
+        <w:t>&gt;(</w:t>
+      </w:r>
+      <w:proofErr w:type="gramEnd"/>
+      <w:r>
+        <w:t>).color = Color.blue;</w:t>
       </w:r>
     </w:p>
     <w:p>
@@ -6467,8 +7823,13 @@
         <w:t>void</w:t>
       </w:r>
       <w:r>
-        <w:t xml:space="preserve"> ChangeHealth(</w:t>
-      </w:r>
+        <w:t xml:space="preserve"> </w:t>
+      </w:r>
+      <w:proofErr w:type="gramStart"/>
+      <w:r>
+        <w:t>ChangeHealth(</w:t>
+      </w:r>
+      <w:proofErr w:type="gramEnd"/>
       <w:r>
         <w:rPr>
           <w:color w:val="0000FF"/>
@@ -6521,7 +7882,15 @@
         <w:ind w:left="720"/>
       </w:pPr>
       <w:r>
-        <w:t xml:space="preserve">        rt.sizeDelta = </w:t>
+        <w:t xml:space="preserve">        </w:t>
+      </w:r>
+      <w:proofErr w:type="gramStart"/>
+      <w:r>
+        <w:t>rt.sizeDelta</w:t>
+      </w:r>
+      <w:proofErr w:type="gramEnd"/>
+      <w:r>
+        <w:t xml:space="preserve"> = </w:t>
       </w:r>
       <w:r>
         <w:rPr>
@@ -6539,7 +7908,15 @@
         <w:ind w:left="720"/>
       </w:pPr>
       <w:r>
-        <w:t xml:space="preserve">        ImageHealthColor();</w:t>
+        <w:t xml:space="preserve">        </w:t>
+      </w:r>
+      <w:proofErr w:type="gramStart"/>
+      <w:r>
+        <w:t>ImageHealthColor(</w:t>
+      </w:r>
+      <w:proofErr w:type="gramEnd"/>
+      <w:r>
+        <w:t>);</w:t>
       </w:r>
     </w:p>
     <w:p>
@@ -6575,7 +7952,15 @@
         <w:t>void</w:t>
       </w:r>
       <w:r>
-        <w:t xml:space="preserve"> ImageHealthColor()</w:t>
+        <w:t xml:space="preserve"> </w:t>
+      </w:r>
+      <w:proofErr w:type="gramStart"/>
+      <w:r>
+        <w:t>ImageHealthColor(</w:t>
+      </w:r>
+      <w:proofErr w:type="gramEnd"/>
+      <w:r>
+        <w:t>)</w:t>
       </w:r>
     </w:p>
     <w:p>
@@ -6620,7 +8005,15 @@
         <w:ind w:left="720"/>
       </w:pPr>
       <w:r>
-        <w:t xml:space="preserve">            GetComponent&lt;Image&gt;().color = Color.blue;</w:t>
+        <w:t xml:space="preserve">            GetComponent&lt;Image</w:t>
+      </w:r>
+      <w:proofErr w:type="gramStart"/>
+      <w:r>
+        <w:t>&gt;(</w:t>
+      </w:r>
+      <w:proofErr w:type="gramEnd"/>
+      <w:r>
+        <w:t>).color = Color.blue;</w:t>
       </w:r>
     </w:p>
     <w:p>
@@ -6675,7 +8068,15 @@
       </w:pPr>
       <w:r>
         <w:lastRenderedPageBreak/>
-        <w:t xml:space="preserve">            GetComponent&lt;Image&gt;().color = Color.magenta;</w:t>
+        <w:t xml:space="preserve">            GetComponent&lt;Image</w:t>
+      </w:r>
+      <w:proofErr w:type="gramStart"/>
+      <w:r>
+        <w:t>&gt;(</w:t>
+      </w:r>
+      <w:proofErr w:type="gramEnd"/>
+      <w:r>
+        <w:t>).color = Color.magenta;</w:t>
       </w:r>
     </w:p>
     <w:p>
@@ -6717,7 +8118,15 @@
         <w:ind w:left="720"/>
       </w:pPr>
       <w:r>
-        <w:t xml:space="preserve">            GetComponent&lt;Image&gt;().color = Color.black;</w:t>
+        <w:t xml:space="preserve">            GetComponent&lt;Image</w:t>
+      </w:r>
+      <w:proofErr w:type="gramStart"/>
+      <w:r>
+        <w:t>&gt;(</w:t>
+      </w:r>
+      <w:proofErr w:type="gramEnd"/>
+      <w:r>
+        <w:t>).color = Color.black;</w:t>
       </w:r>
     </w:p>
     <w:p>
@@ -6867,7 +8276,15 @@
         </w:numPr>
       </w:pPr>
       <w:r>
-        <w:t>Under Background, delete the sourceImage and change the color to red (or what ever you want the damage color to be)</w:t>
+        <w:t xml:space="preserve">Under Background, delete the sourceImage and change the color to red (or </w:t>
+      </w:r>
+      <w:proofErr w:type="spellStart"/>
+      <w:r>
+        <w:t>what ever</w:t>
+      </w:r>
+      <w:proofErr w:type="spellEnd"/>
+      <w:r>
+        <w:t xml:space="preserve"> you want the damage color to be)</w:t>
       </w:r>
     </w:p>
     <w:p>
@@ -6879,7 +8296,15 @@
         </w:numPr>
       </w:pPr>
       <w:r>
-        <w:t>Under Fill Area &gt; Fill, again delete the source Image and change the color to green (or what ever you want the health color to be)</w:t>
+        <w:t xml:space="preserve">Under Fill Area &gt; Fill, again delete the source Image and change the color to green (or </w:t>
+      </w:r>
+      <w:proofErr w:type="spellStart"/>
+      <w:r>
+        <w:t>what ever</w:t>
+      </w:r>
+      <w:proofErr w:type="spellEnd"/>
+      <w:r>
+        <w:t xml:space="preserve"> you want the health color to be)</w:t>
       </w:r>
     </w:p>
     <w:p>
@@ -7018,6 +8443,7 @@
         </w:rPr>
         <w:t xml:space="preserve"> </w:t>
       </w:r>
+      <w:proofErr w:type="gramStart"/>
       <w:r>
         <w:rPr>
           <w:rFonts w:ascii="Consolas" w:hAnsi="Consolas" w:cs="Consolas"/>
@@ -7036,15 +8462,10 @@
           <w:sz w:val="19"/>
           <w:szCs w:val="19"/>
         </w:rPr>
-        <w:t xml:space="preserve"> : MonoBehaviour</w:t>
-      </w:r>
-    </w:p>
-    <w:p>
-      <w:pPr>
-        <w:autoSpaceDE w:val="0"/>
-        <w:autoSpaceDN w:val="0"/>
-        <w:adjustRightInd w:val="0"/>
-        <w:spacing w:after="0" w:line="240" w:lineRule="auto"/>
+        <w:t xml:space="preserve"> :</w:t>
+      </w:r>
+      <w:proofErr w:type="gramEnd"/>
+      <w:r>
         <w:rPr>
           <w:rFonts w:ascii="Consolas" w:hAnsi="Consolas" w:cs="Consolas"/>
           <w:color w:val="000000"/>
@@ -7052,8 +8473,15 @@
           <w:sz w:val="19"/>
           <w:szCs w:val="19"/>
         </w:rPr>
-      </w:pPr>
-      <w:r>
+        <w:t xml:space="preserve"> MonoBehaviour</w:t>
+      </w:r>
+    </w:p>
+    <w:p>
+      <w:pPr>
+        <w:autoSpaceDE w:val="0"/>
+        <w:autoSpaceDN w:val="0"/>
+        <w:adjustRightInd w:val="0"/>
+        <w:spacing w:after="0" w:line="240" w:lineRule="auto"/>
         <w:rPr>
           <w:rFonts w:ascii="Consolas" w:hAnsi="Consolas" w:cs="Consolas"/>
           <w:color w:val="000000"/>
@@ -7061,15 +8489,8 @@
           <w:sz w:val="19"/>
           <w:szCs w:val="19"/>
         </w:rPr>
-        <w:t>{</w:t>
-      </w:r>
-    </w:p>
-    <w:p>
-      <w:pPr>
-        <w:autoSpaceDE w:val="0"/>
-        <w:autoSpaceDN w:val="0"/>
-        <w:adjustRightInd w:val="0"/>
-        <w:spacing w:after="0" w:line="240" w:lineRule="auto"/>
+      </w:pPr>
+      <w:r>
         <w:rPr>
           <w:rFonts w:ascii="Consolas" w:hAnsi="Consolas" w:cs="Consolas"/>
           <w:color w:val="000000"/>
@@ -7077,8 +8498,15 @@
           <w:sz w:val="19"/>
           <w:szCs w:val="19"/>
         </w:rPr>
-      </w:pPr>
-      <w:r>
+        <w:t>{</w:t>
+      </w:r>
+    </w:p>
+    <w:p>
+      <w:pPr>
+        <w:autoSpaceDE w:val="0"/>
+        <w:autoSpaceDN w:val="0"/>
+        <w:adjustRightInd w:val="0"/>
+        <w:spacing w:after="0" w:line="240" w:lineRule="auto"/>
         <w:rPr>
           <w:rFonts w:ascii="Consolas" w:hAnsi="Consolas" w:cs="Consolas"/>
           <w:color w:val="000000"/>
@@ -7086,6 +8514,15 @@
           <w:sz w:val="19"/>
           <w:szCs w:val="19"/>
         </w:rPr>
+      </w:pPr>
+      <w:r>
+        <w:rPr>
+          <w:rFonts w:ascii="Consolas" w:hAnsi="Consolas" w:cs="Consolas"/>
+          <w:color w:val="000000"/>
+          <w:kern w:val="0"/>
+          <w:sz w:val="19"/>
+          <w:szCs w:val="19"/>
+        </w:rPr>
         <w:t xml:space="preserve">    </w:t>
       </w:r>
       <w:r>
@@ -7378,6 +8815,7 @@
         </w:rPr>
         <w:t xml:space="preserve"> </w:t>
       </w:r>
+      <w:proofErr w:type="gramStart"/>
       <w:r>
         <w:rPr>
           <w:rFonts w:ascii="Consolas" w:hAnsi="Consolas" w:cs="Consolas"/>
@@ -7396,15 +8834,10 @@
           <w:sz w:val="19"/>
           <w:szCs w:val="19"/>
         </w:rPr>
-        <w:t>()</w:t>
-      </w:r>
-    </w:p>
-    <w:p>
-      <w:pPr>
-        <w:autoSpaceDE w:val="0"/>
-        <w:autoSpaceDN w:val="0"/>
-        <w:adjustRightInd w:val="0"/>
-        <w:spacing w:after="0" w:line="240" w:lineRule="auto"/>
+        <w:t>(</w:t>
+      </w:r>
+      <w:proofErr w:type="gramEnd"/>
+      <w:r>
         <w:rPr>
           <w:rFonts w:ascii="Consolas" w:hAnsi="Consolas" w:cs="Consolas"/>
           <w:color w:val="000000"/>
@@ -7412,8 +8845,15 @@
           <w:sz w:val="19"/>
           <w:szCs w:val="19"/>
         </w:rPr>
-      </w:pPr>
-      <w:r>
+        <w:t>)</w:t>
+      </w:r>
+    </w:p>
+    <w:p>
+      <w:pPr>
+        <w:autoSpaceDE w:val="0"/>
+        <w:autoSpaceDN w:val="0"/>
+        <w:adjustRightInd w:val="0"/>
+        <w:spacing w:after="0" w:line="240" w:lineRule="auto"/>
         <w:rPr>
           <w:rFonts w:ascii="Consolas" w:hAnsi="Consolas" w:cs="Consolas"/>
           <w:color w:val="000000"/>
@@ -7421,15 +8861,8 @@
           <w:sz w:val="19"/>
           <w:szCs w:val="19"/>
         </w:rPr>
-        <w:t xml:space="preserve">    {</w:t>
-      </w:r>
-    </w:p>
-    <w:p>
-      <w:pPr>
-        <w:autoSpaceDE w:val="0"/>
-        <w:autoSpaceDN w:val="0"/>
-        <w:adjustRightInd w:val="0"/>
-        <w:spacing w:after="0" w:line="240" w:lineRule="auto"/>
+      </w:pPr>
+      <w:r>
         <w:rPr>
           <w:rFonts w:ascii="Consolas" w:hAnsi="Consolas" w:cs="Consolas"/>
           <w:color w:val="000000"/>
@@ -7437,8 +8870,15 @@
           <w:sz w:val="19"/>
           <w:szCs w:val="19"/>
         </w:rPr>
-      </w:pPr>
-      <w:r>
+        <w:t xml:space="preserve">    {</w:t>
+      </w:r>
+    </w:p>
+    <w:p>
+      <w:pPr>
+        <w:autoSpaceDE w:val="0"/>
+        <w:autoSpaceDN w:val="0"/>
+        <w:adjustRightInd w:val="0"/>
+        <w:spacing w:after="0" w:line="240" w:lineRule="auto"/>
         <w:rPr>
           <w:rFonts w:ascii="Consolas" w:hAnsi="Consolas" w:cs="Consolas"/>
           <w:color w:val="000000"/>
@@ -7446,15 +8886,8 @@
           <w:sz w:val="19"/>
           <w:szCs w:val="19"/>
         </w:rPr>
-        <w:t xml:space="preserve">        CurrentHealth = maxHealth;</w:t>
-      </w:r>
-    </w:p>
-    <w:p>
-      <w:pPr>
-        <w:autoSpaceDE w:val="0"/>
-        <w:autoSpaceDN w:val="0"/>
-        <w:adjustRightInd w:val="0"/>
-        <w:spacing w:after="0" w:line="240" w:lineRule="auto"/>
+      </w:pPr>
+      <w:r>
         <w:rPr>
           <w:rFonts w:ascii="Consolas" w:hAnsi="Consolas" w:cs="Consolas"/>
           <w:color w:val="000000"/>
@@ -7462,8 +8895,15 @@
           <w:sz w:val="19"/>
           <w:szCs w:val="19"/>
         </w:rPr>
-      </w:pPr>
-      <w:r>
+        <w:t xml:space="preserve">        CurrentHealth = maxHealth;</w:t>
+      </w:r>
+    </w:p>
+    <w:p>
+      <w:pPr>
+        <w:autoSpaceDE w:val="0"/>
+        <w:autoSpaceDN w:val="0"/>
+        <w:adjustRightInd w:val="0"/>
+        <w:spacing w:after="0" w:line="240" w:lineRule="auto"/>
         <w:rPr>
           <w:rFonts w:ascii="Consolas" w:hAnsi="Consolas" w:cs="Consolas"/>
           <w:color w:val="000000"/>
@@ -7471,15 +8911,8 @@
           <w:sz w:val="19"/>
           <w:szCs w:val="19"/>
         </w:rPr>
-        <w:t xml:space="preserve">        healthSlider.minValue = 0;</w:t>
-      </w:r>
-    </w:p>
-    <w:p>
-      <w:pPr>
-        <w:autoSpaceDE w:val="0"/>
-        <w:autoSpaceDN w:val="0"/>
-        <w:adjustRightInd w:val="0"/>
-        <w:spacing w:after="0" w:line="240" w:lineRule="auto"/>
+      </w:pPr>
+      <w:r>
         <w:rPr>
           <w:rFonts w:ascii="Consolas" w:hAnsi="Consolas" w:cs="Consolas"/>
           <w:color w:val="000000"/>
@@ -7487,8 +8920,15 @@
           <w:sz w:val="19"/>
           <w:szCs w:val="19"/>
         </w:rPr>
-      </w:pPr>
-      <w:r>
+        <w:t xml:space="preserve">        healthSlider.minValue = 0;</w:t>
+      </w:r>
+    </w:p>
+    <w:p>
+      <w:pPr>
+        <w:autoSpaceDE w:val="0"/>
+        <w:autoSpaceDN w:val="0"/>
+        <w:adjustRightInd w:val="0"/>
+        <w:spacing w:after="0" w:line="240" w:lineRule="auto"/>
         <w:rPr>
           <w:rFonts w:ascii="Consolas" w:hAnsi="Consolas" w:cs="Consolas"/>
           <w:color w:val="000000"/>
@@ -7496,15 +8936,8 @@
           <w:sz w:val="19"/>
           <w:szCs w:val="19"/>
         </w:rPr>
-        <w:t xml:space="preserve">        healthSlider.maxValue = maxHealth;</w:t>
-      </w:r>
-    </w:p>
-    <w:p>
-      <w:pPr>
-        <w:autoSpaceDE w:val="0"/>
-        <w:autoSpaceDN w:val="0"/>
-        <w:adjustRightInd w:val="0"/>
-        <w:spacing w:after="0" w:line="240" w:lineRule="auto"/>
+      </w:pPr>
+      <w:r>
         <w:rPr>
           <w:rFonts w:ascii="Consolas" w:hAnsi="Consolas" w:cs="Consolas"/>
           <w:color w:val="000000"/>
@@ -7512,8 +8945,15 @@
           <w:sz w:val="19"/>
           <w:szCs w:val="19"/>
         </w:rPr>
-      </w:pPr>
-      <w:r>
+        <w:t xml:space="preserve">        healthSlider.maxValue = maxHealth;</w:t>
+      </w:r>
+    </w:p>
+    <w:p>
+      <w:pPr>
+        <w:autoSpaceDE w:val="0"/>
+        <w:autoSpaceDN w:val="0"/>
+        <w:adjustRightInd w:val="0"/>
+        <w:spacing w:after="0" w:line="240" w:lineRule="auto"/>
         <w:rPr>
           <w:rFonts w:ascii="Consolas" w:hAnsi="Consolas" w:cs="Consolas"/>
           <w:color w:val="000000"/>
@@ -7521,15 +8961,8 @@
           <w:sz w:val="19"/>
           <w:szCs w:val="19"/>
         </w:rPr>
-        <w:t xml:space="preserve">        healthSlider.value = CurrentHealth;</w:t>
-      </w:r>
-    </w:p>
-    <w:p>
-      <w:pPr>
-        <w:autoSpaceDE w:val="0"/>
-        <w:autoSpaceDN w:val="0"/>
-        <w:adjustRightInd w:val="0"/>
-        <w:spacing w:after="0" w:line="240" w:lineRule="auto"/>
+      </w:pPr>
+      <w:r>
         <w:rPr>
           <w:rFonts w:ascii="Consolas" w:hAnsi="Consolas" w:cs="Consolas"/>
           <w:color w:val="000000"/>
@@ -7537,8 +8970,15 @@
           <w:sz w:val="19"/>
           <w:szCs w:val="19"/>
         </w:rPr>
-      </w:pPr>
-      <w:r>
+        <w:t xml:space="preserve">        healthSlider.value = CurrentHealth;</w:t>
+      </w:r>
+    </w:p>
+    <w:p>
+      <w:pPr>
+        <w:autoSpaceDE w:val="0"/>
+        <w:autoSpaceDN w:val="0"/>
+        <w:adjustRightInd w:val="0"/>
+        <w:spacing w:after="0" w:line="240" w:lineRule="auto"/>
         <w:rPr>
           <w:rFonts w:ascii="Consolas" w:hAnsi="Consolas" w:cs="Consolas"/>
           <w:color w:val="000000"/>
@@ -7546,6 +8986,15 @@
           <w:sz w:val="19"/>
           <w:szCs w:val="19"/>
         </w:rPr>
+      </w:pPr>
+      <w:r>
+        <w:rPr>
+          <w:rFonts w:ascii="Consolas" w:hAnsi="Consolas" w:cs="Consolas"/>
+          <w:color w:val="000000"/>
+          <w:kern w:val="0"/>
+          <w:sz w:val="19"/>
+          <w:szCs w:val="19"/>
+        </w:rPr>
         <w:t xml:space="preserve">        HUD.text = </w:t>
       </w:r>
       <w:r>
@@ -7658,6 +9107,7 @@
         </w:rPr>
         <w:t xml:space="preserve"> </w:t>
       </w:r>
+      <w:proofErr w:type="gramStart"/>
       <w:r>
         <w:rPr>
           <w:rFonts w:ascii="Consolas" w:hAnsi="Consolas" w:cs="Consolas"/>
@@ -7676,15 +9126,10 @@
           <w:sz w:val="19"/>
           <w:szCs w:val="19"/>
         </w:rPr>
-        <w:t>()</w:t>
-      </w:r>
-    </w:p>
-    <w:p>
-      <w:pPr>
-        <w:autoSpaceDE w:val="0"/>
-        <w:autoSpaceDN w:val="0"/>
-        <w:adjustRightInd w:val="0"/>
-        <w:spacing w:after="0" w:line="240" w:lineRule="auto"/>
+        <w:t>(</w:t>
+      </w:r>
+      <w:proofErr w:type="gramEnd"/>
+      <w:r>
         <w:rPr>
           <w:rFonts w:ascii="Consolas" w:hAnsi="Consolas" w:cs="Consolas"/>
           <w:color w:val="000000"/>
@@ -7692,8 +9137,15 @@
           <w:sz w:val="19"/>
           <w:szCs w:val="19"/>
         </w:rPr>
-      </w:pPr>
-      <w:r>
+        <w:t>)</w:t>
+      </w:r>
+    </w:p>
+    <w:p>
+      <w:pPr>
+        <w:autoSpaceDE w:val="0"/>
+        <w:autoSpaceDN w:val="0"/>
+        <w:adjustRightInd w:val="0"/>
+        <w:spacing w:after="0" w:line="240" w:lineRule="auto"/>
         <w:rPr>
           <w:rFonts w:ascii="Consolas" w:hAnsi="Consolas" w:cs="Consolas"/>
           <w:color w:val="000000"/>
@@ -7701,15 +9153,8 @@
           <w:sz w:val="19"/>
           <w:szCs w:val="19"/>
         </w:rPr>
-        <w:t xml:space="preserve">    {</w:t>
-      </w:r>
-    </w:p>
-    <w:p>
-      <w:pPr>
-        <w:autoSpaceDE w:val="0"/>
-        <w:autoSpaceDN w:val="0"/>
-        <w:adjustRightInd w:val="0"/>
-        <w:spacing w:after="0" w:line="240" w:lineRule="auto"/>
+      </w:pPr>
+      <w:r>
         <w:rPr>
           <w:rFonts w:ascii="Consolas" w:hAnsi="Consolas" w:cs="Consolas"/>
           <w:color w:val="000000"/>
@@ -7717,8 +9162,15 @@
           <w:sz w:val="19"/>
           <w:szCs w:val="19"/>
         </w:rPr>
-      </w:pPr>
-      <w:r>
+        <w:t xml:space="preserve">    {</w:t>
+      </w:r>
+    </w:p>
+    <w:p>
+      <w:pPr>
+        <w:autoSpaceDE w:val="0"/>
+        <w:autoSpaceDN w:val="0"/>
+        <w:adjustRightInd w:val="0"/>
+        <w:spacing w:after="0" w:line="240" w:lineRule="auto"/>
         <w:rPr>
           <w:rFonts w:ascii="Consolas" w:hAnsi="Consolas" w:cs="Consolas"/>
           <w:color w:val="000000"/>
@@ -7726,8 +9178,18 @@
           <w:sz w:val="19"/>
           <w:szCs w:val="19"/>
         </w:rPr>
+      </w:pPr>
+      <w:r>
+        <w:rPr>
+          <w:rFonts w:ascii="Consolas" w:hAnsi="Consolas" w:cs="Consolas"/>
+          <w:color w:val="000000"/>
+          <w:kern w:val="0"/>
+          <w:sz w:val="19"/>
+          <w:szCs w:val="19"/>
+        </w:rPr>
         <w:t xml:space="preserve">        </w:t>
       </w:r>
+      <w:proofErr w:type="gramStart"/>
       <w:r>
         <w:rPr>
           <w:rFonts w:ascii="Consolas" w:hAnsi="Consolas" w:cs="Consolas"/>
@@ -7746,15 +9208,10 @@
           <w:sz w:val="19"/>
           <w:szCs w:val="19"/>
         </w:rPr>
-        <w:t>(CurrentHealth &lt; + 0)</w:t>
-      </w:r>
-    </w:p>
-    <w:p>
-      <w:pPr>
-        <w:autoSpaceDE w:val="0"/>
-        <w:autoSpaceDN w:val="0"/>
-        <w:adjustRightInd w:val="0"/>
-        <w:spacing w:after="0" w:line="240" w:lineRule="auto"/>
+        <w:t>(</w:t>
+      </w:r>
+      <w:proofErr w:type="gramEnd"/>
+      <w:r>
         <w:rPr>
           <w:rFonts w:ascii="Consolas" w:hAnsi="Consolas" w:cs="Consolas"/>
           <w:color w:val="000000"/>
@@ -7762,8 +9219,15 @@
           <w:sz w:val="19"/>
           <w:szCs w:val="19"/>
         </w:rPr>
-      </w:pPr>
-      <w:r>
+        <w:t>CurrentHealth &lt; + 0)</w:t>
+      </w:r>
+    </w:p>
+    <w:p>
+      <w:pPr>
+        <w:autoSpaceDE w:val="0"/>
+        <w:autoSpaceDN w:val="0"/>
+        <w:adjustRightInd w:val="0"/>
+        <w:spacing w:after="0" w:line="240" w:lineRule="auto"/>
         <w:rPr>
           <w:rFonts w:ascii="Consolas" w:hAnsi="Consolas" w:cs="Consolas"/>
           <w:color w:val="000000"/>
@@ -7771,15 +9235,8 @@
           <w:sz w:val="19"/>
           <w:szCs w:val="19"/>
         </w:rPr>
-        <w:t xml:space="preserve">        {</w:t>
-      </w:r>
-    </w:p>
-    <w:p>
-      <w:pPr>
-        <w:autoSpaceDE w:val="0"/>
-        <w:autoSpaceDN w:val="0"/>
-        <w:adjustRightInd w:val="0"/>
-        <w:spacing w:after="0" w:line="240" w:lineRule="auto"/>
+      </w:pPr>
+      <w:r>
         <w:rPr>
           <w:rFonts w:ascii="Consolas" w:hAnsi="Consolas" w:cs="Consolas"/>
           <w:color w:val="000000"/>
@@ -7787,8 +9244,15 @@
           <w:sz w:val="19"/>
           <w:szCs w:val="19"/>
         </w:rPr>
-      </w:pPr>
-      <w:r>
+        <w:t xml:space="preserve">        {</w:t>
+      </w:r>
+    </w:p>
+    <w:p>
+      <w:pPr>
+        <w:autoSpaceDE w:val="0"/>
+        <w:autoSpaceDN w:val="0"/>
+        <w:adjustRightInd w:val="0"/>
+        <w:spacing w:after="0" w:line="240" w:lineRule="auto"/>
         <w:rPr>
           <w:rFonts w:ascii="Consolas" w:hAnsi="Consolas" w:cs="Consolas"/>
           <w:color w:val="000000"/>
@@ -7796,15 +9260,8 @@
           <w:sz w:val="19"/>
           <w:szCs w:val="19"/>
         </w:rPr>
-        <w:t xml:space="preserve">            Died();</w:t>
-      </w:r>
-    </w:p>
-    <w:p>
-      <w:pPr>
-        <w:autoSpaceDE w:val="0"/>
-        <w:autoSpaceDN w:val="0"/>
-        <w:adjustRightInd w:val="0"/>
-        <w:spacing w:after="0" w:line="240" w:lineRule="auto"/>
+      </w:pPr>
+      <w:r>
         <w:rPr>
           <w:rFonts w:ascii="Consolas" w:hAnsi="Consolas" w:cs="Consolas"/>
           <w:color w:val="000000"/>
@@ -7812,7 +9269,9 @@
           <w:sz w:val="19"/>
           <w:szCs w:val="19"/>
         </w:rPr>
-      </w:pPr>
+        <w:t xml:space="preserve">            </w:t>
+      </w:r>
+      <w:proofErr w:type="gramStart"/>
       <w:r>
         <w:rPr>
           <w:rFonts w:ascii="Consolas" w:hAnsi="Consolas" w:cs="Consolas"/>
@@ -7821,15 +9280,10 @@
           <w:sz w:val="19"/>
           <w:szCs w:val="19"/>
         </w:rPr>
-        <w:t xml:space="preserve">        }</w:t>
-      </w:r>
-    </w:p>
-    <w:p>
-      <w:pPr>
-        <w:autoSpaceDE w:val="0"/>
-        <w:autoSpaceDN w:val="0"/>
-        <w:adjustRightInd w:val="0"/>
-        <w:spacing w:after="0" w:line="240" w:lineRule="auto"/>
+        <w:t>Died(</w:t>
+      </w:r>
+      <w:proofErr w:type="gramEnd"/>
+      <w:r>
         <w:rPr>
           <w:rFonts w:ascii="Consolas" w:hAnsi="Consolas" w:cs="Consolas"/>
           <w:color w:val="000000"/>
@@ -7837,8 +9291,15 @@
           <w:sz w:val="19"/>
           <w:szCs w:val="19"/>
         </w:rPr>
-      </w:pPr>
-      <w:r>
+        <w:t>);</w:t>
+      </w:r>
+    </w:p>
+    <w:p>
+      <w:pPr>
+        <w:autoSpaceDE w:val="0"/>
+        <w:autoSpaceDN w:val="0"/>
+        <w:adjustRightInd w:val="0"/>
+        <w:spacing w:after="0" w:line="240" w:lineRule="auto"/>
         <w:rPr>
           <w:rFonts w:ascii="Consolas" w:hAnsi="Consolas" w:cs="Consolas"/>
           <w:color w:val="000000"/>
@@ -7846,15 +9307,8 @@
           <w:sz w:val="19"/>
           <w:szCs w:val="19"/>
         </w:rPr>
-        <w:t xml:space="preserve">        HUD.text = CurrentHealth.ToString();</w:t>
-      </w:r>
-    </w:p>
-    <w:p>
-      <w:pPr>
-        <w:autoSpaceDE w:val="0"/>
-        <w:autoSpaceDN w:val="0"/>
-        <w:adjustRightInd w:val="0"/>
-        <w:spacing w:after="0" w:line="240" w:lineRule="auto"/>
+      </w:pPr>
+      <w:r>
         <w:rPr>
           <w:rFonts w:ascii="Consolas" w:hAnsi="Consolas" w:cs="Consolas"/>
           <w:color w:val="000000"/>
@@ -7862,8 +9316,15 @@
           <w:sz w:val="19"/>
           <w:szCs w:val="19"/>
         </w:rPr>
-      </w:pPr>
-      <w:r>
+        <w:t xml:space="preserve">        }</w:t>
+      </w:r>
+    </w:p>
+    <w:p>
+      <w:pPr>
+        <w:autoSpaceDE w:val="0"/>
+        <w:autoSpaceDN w:val="0"/>
+        <w:adjustRightInd w:val="0"/>
+        <w:spacing w:after="0" w:line="240" w:lineRule="auto"/>
         <w:rPr>
           <w:rFonts w:ascii="Consolas" w:hAnsi="Consolas" w:cs="Consolas"/>
           <w:color w:val="000000"/>
@@ -7871,15 +9332,8 @@
           <w:sz w:val="19"/>
           <w:szCs w:val="19"/>
         </w:rPr>
-        <w:t xml:space="preserve">    }</w:t>
-      </w:r>
-    </w:p>
-    <w:p>
-      <w:pPr>
-        <w:autoSpaceDE w:val="0"/>
-        <w:autoSpaceDN w:val="0"/>
-        <w:adjustRightInd w:val="0"/>
-        <w:spacing w:after="0" w:line="240" w:lineRule="auto"/>
+      </w:pPr>
+      <w:r>
         <w:rPr>
           <w:rFonts w:ascii="Consolas" w:hAnsi="Consolas" w:cs="Consolas"/>
           <w:color w:val="000000"/>
@@ -7887,8 +9341,15 @@
           <w:sz w:val="19"/>
           <w:szCs w:val="19"/>
         </w:rPr>
-      </w:pPr>
-      <w:r>
+        <w:t xml:space="preserve">        HUD.text = CurrentHealth.ToString();</w:t>
+      </w:r>
+    </w:p>
+    <w:p>
+      <w:pPr>
+        <w:autoSpaceDE w:val="0"/>
+        <w:autoSpaceDN w:val="0"/>
+        <w:adjustRightInd w:val="0"/>
+        <w:spacing w:after="0" w:line="240" w:lineRule="auto"/>
         <w:rPr>
           <w:rFonts w:ascii="Consolas" w:hAnsi="Consolas" w:cs="Consolas"/>
           <w:color w:val="000000"/>
@@ -7896,6 +9357,40 @@
           <w:sz w:val="19"/>
           <w:szCs w:val="19"/>
         </w:rPr>
+      </w:pPr>
+      <w:r>
+        <w:rPr>
+          <w:rFonts w:ascii="Consolas" w:hAnsi="Consolas" w:cs="Consolas"/>
+          <w:color w:val="000000"/>
+          <w:kern w:val="0"/>
+          <w:sz w:val="19"/>
+          <w:szCs w:val="19"/>
+        </w:rPr>
+        <w:t xml:space="preserve">    }</w:t>
+      </w:r>
+    </w:p>
+    <w:p>
+      <w:pPr>
+        <w:autoSpaceDE w:val="0"/>
+        <w:autoSpaceDN w:val="0"/>
+        <w:adjustRightInd w:val="0"/>
+        <w:spacing w:after="0" w:line="240" w:lineRule="auto"/>
+        <w:rPr>
+          <w:rFonts w:ascii="Consolas" w:hAnsi="Consolas" w:cs="Consolas"/>
+          <w:color w:val="000000"/>
+          <w:kern w:val="0"/>
+          <w:sz w:val="19"/>
+          <w:szCs w:val="19"/>
+        </w:rPr>
+      </w:pPr>
+      <w:r>
+        <w:rPr>
+          <w:rFonts w:ascii="Consolas" w:hAnsi="Consolas" w:cs="Consolas"/>
+          <w:color w:val="000000"/>
+          <w:kern w:val="0"/>
+          <w:sz w:val="19"/>
+          <w:szCs w:val="19"/>
+        </w:rPr>
         <w:t xml:space="preserve">    </w:t>
       </w:r>
       <w:r>
@@ -8122,15 +9617,10 @@
           <w:sz w:val="19"/>
           <w:szCs w:val="19"/>
         </w:rPr>
-        <w:t xml:space="preserve"> Died()</w:t>
-      </w:r>
-    </w:p>
-    <w:p>
-      <w:pPr>
-        <w:autoSpaceDE w:val="0"/>
-        <w:autoSpaceDN w:val="0"/>
-        <w:adjustRightInd w:val="0"/>
-        <w:spacing w:after="0" w:line="240" w:lineRule="auto"/>
+        <w:t xml:space="preserve"> </w:t>
+      </w:r>
+      <w:proofErr w:type="gramStart"/>
+      <w:r>
         <w:rPr>
           <w:rFonts w:ascii="Consolas" w:hAnsi="Consolas" w:cs="Consolas"/>
           <w:color w:val="000000"/>
@@ -8138,7 +9628,9 @@
           <w:sz w:val="19"/>
           <w:szCs w:val="19"/>
         </w:rPr>
-      </w:pPr>
+        <w:t>Died(</w:t>
+      </w:r>
+      <w:proofErr w:type="gramEnd"/>
       <w:r>
         <w:rPr>
           <w:rFonts w:ascii="Consolas" w:hAnsi="Consolas" w:cs="Consolas"/>
@@ -8147,7 +9639,7 @@
           <w:sz w:val="19"/>
           <w:szCs w:val="19"/>
         </w:rPr>
-        <w:t xml:space="preserve">    {</w:t>
+        <w:t>)</w:t>
       </w:r>
     </w:p>
     <w:p>
@@ -8172,6 +9664,31 @@
           <w:sz w:val="19"/>
           <w:szCs w:val="19"/>
         </w:rPr>
+        <w:t xml:space="preserve">    {</w:t>
+      </w:r>
+    </w:p>
+    <w:p>
+      <w:pPr>
+        <w:autoSpaceDE w:val="0"/>
+        <w:autoSpaceDN w:val="0"/>
+        <w:adjustRightInd w:val="0"/>
+        <w:spacing w:after="0" w:line="240" w:lineRule="auto"/>
+        <w:rPr>
+          <w:rFonts w:ascii="Consolas" w:hAnsi="Consolas" w:cs="Consolas"/>
+          <w:color w:val="000000"/>
+          <w:kern w:val="0"/>
+          <w:sz w:val="19"/>
+          <w:szCs w:val="19"/>
+        </w:rPr>
+      </w:pPr>
+      <w:r>
+        <w:rPr>
+          <w:rFonts w:ascii="Consolas" w:hAnsi="Consolas" w:cs="Consolas"/>
+          <w:color w:val="000000"/>
+          <w:kern w:val="0"/>
+          <w:sz w:val="19"/>
+          <w:szCs w:val="19"/>
+        </w:rPr>
         <w:t xml:space="preserve">        </w:t>
       </w:r>
       <w:r>
@@ -8285,10 +9802,28 @@
         </w:rPr>
       </w:pPr>
       <w:r>
-        <w:t>Add the following to what ever scripts you are wanting to deal damage. Make sure yo</w:t>
-      </w:r>
-      <w:r>
-        <w:t>u change the names here to what ever you used in your player scripts.</w:t>
+        <w:t xml:space="preserve">Add the following to </w:t>
+      </w:r>
+      <w:proofErr w:type="spellStart"/>
+      <w:proofErr w:type="gramStart"/>
+      <w:r>
+        <w:t>what ever</w:t>
+      </w:r>
+      <w:proofErr w:type="spellEnd"/>
+      <w:proofErr w:type="gramEnd"/>
+      <w:r>
+        <w:t xml:space="preserve"> scripts you are wanting to deal damage. Make sure yo</w:t>
+      </w:r>
+      <w:r>
+        <w:t xml:space="preserve">u change the names here to </w:t>
+      </w:r>
+      <w:proofErr w:type="spellStart"/>
+      <w:r>
+        <w:t>what ever</w:t>
+      </w:r>
+      <w:proofErr w:type="spellEnd"/>
+      <w:r>
+        <w:t xml:space="preserve"> you used in your player scripts.</w:t>
       </w:r>
       <w:r>
         <w:br/>
@@ -8308,6 +9843,7 @@
         </w:rPr>
         <w:t xml:space="preserve"> </w:t>
       </w:r>
+      <w:proofErr w:type="gramStart"/>
       <w:r>
         <w:t>Start</w:t>
       </w:r>
@@ -8315,20 +9851,27 @@
         <w:rPr>
           <w:color w:val="000000"/>
         </w:rPr>
-        <w:t>()</w:t>
-      </w:r>
-    </w:p>
-    <w:p>
-      <w:pPr>
-        <w:pStyle w:val="Coding"/>
+        <w:t>(</w:t>
+      </w:r>
+      <w:proofErr w:type="gramEnd"/>
+      <w:r>
         <w:rPr>
           <w:color w:val="000000"/>
         </w:rPr>
-      </w:pPr>
-      <w:r>
+        <w:t>)</w:t>
+      </w:r>
+    </w:p>
+    <w:p>
+      <w:pPr>
+        <w:pStyle w:val="Coding"/>
         <w:rPr>
           <w:color w:val="000000"/>
         </w:rPr>
+      </w:pPr>
+      <w:r>
+        <w:rPr>
+          <w:color w:val="000000"/>
+        </w:rPr>
         <w:t xml:space="preserve">    {</w:t>
       </w:r>
     </w:p>
@@ -8343,8 +9886,16 @@
         <w:rPr>
           <w:color w:val="000000"/>
         </w:rPr>
-        <w:t xml:space="preserve">        InvokeRepeating(</w:t>
-      </w:r>
+        <w:t xml:space="preserve">        </w:t>
+      </w:r>
+      <w:proofErr w:type="gramStart"/>
+      <w:r>
+        <w:rPr>
+          <w:color w:val="000000"/>
+        </w:rPr>
+        <w:t>InvokeRepeating(</w:t>
+      </w:r>
+      <w:proofErr w:type="gramEnd"/>
       <w:r>
         <w:rPr>
           <w:color w:val="A31515"/>
@@ -8387,7 +9938,21 @@
         <w:rPr>
           <w:color w:val="008000"/>
         </w:rPr>
-        <w:t>ion: ontrigger, on collision, if else, switch state, etc)</w:t>
+        <w:t xml:space="preserve">ion: </w:t>
+      </w:r>
+      <w:proofErr w:type="spellStart"/>
+      <w:r>
+        <w:rPr>
+          <w:color w:val="008000"/>
+        </w:rPr>
+        <w:t>ontrigger</w:t>
+      </w:r>
+      <w:proofErr w:type="spellEnd"/>
+      <w:r>
+        <w:rPr>
+          <w:color w:val="008000"/>
+        </w:rPr>
+        <w:t>, on collision, if else, switch state, etc)</w:t>
       </w:r>
     </w:p>
     <w:p>
@@ -8469,7 +10034,21 @@
         <w:rPr>
           <w:color w:val="000000"/>
         </w:rPr>
-        <w:t xml:space="preserve">        gameObject.GetComponent&lt;PlayerHealth&gt;().TakeDamage(5f);</w:t>
+        <w:t xml:space="preserve">        gameObject.GetComponent&lt;PlayerHealth&gt;(</w:t>
+      </w:r>
+      <w:proofErr w:type="gramStart"/>
+      <w:r>
+        <w:rPr>
+          <w:color w:val="000000"/>
+        </w:rPr>
+        <w:t>).TakeDamage</w:t>
+      </w:r>
+      <w:proofErr w:type="gramEnd"/>
+      <w:r>
+        <w:rPr>
+          <w:color w:val="000000"/>
+        </w:rPr>
+        <w:t>(5f);</w:t>
       </w:r>
     </w:p>
     <w:p>
@@ -8629,7 +10208,20 @@
         <w:pStyle w:val="Coding"/>
       </w:pPr>
       <w:r>
-        <w:t>public class TriggerBox : MonoBehaviour</w:t>
+        <w:t xml:space="preserve">public class </w:t>
+      </w:r>
+      <w:proofErr w:type="spellStart"/>
+      <w:proofErr w:type="gramStart"/>
+      <w:r>
+        <w:t>TriggerBox</w:t>
+      </w:r>
+      <w:proofErr w:type="spellEnd"/>
+      <w:r>
+        <w:t xml:space="preserve"> :</w:t>
+      </w:r>
+      <w:proofErr w:type="gramEnd"/>
+      <w:r>
+        <w:t xml:space="preserve"> MonoBehaviour</w:t>
       </w:r>
     </w:p>
     <w:p>
@@ -8653,15 +10245,31 @@
         <w:pStyle w:val="Coding"/>
       </w:pPr>
       <w:r>
-        <w:t xml:space="preserve">    public int totalCountNeeded = 6;</w:t>
-      </w:r>
-    </w:p>
-    <w:p>
-      <w:pPr>
-        <w:pStyle w:val="Coding"/>
-      </w:pPr>
-      <w:r>
-        <w:t xml:space="preserve">    private bool lastTriggerWasA = false; // Flag to track the last trigger box</w:t>
+        <w:t xml:space="preserve">    public int </w:t>
+      </w:r>
+      <w:proofErr w:type="spellStart"/>
+      <w:r>
+        <w:t>totalCountNeeded</w:t>
+      </w:r>
+      <w:proofErr w:type="spellEnd"/>
+      <w:r>
+        <w:t xml:space="preserve"> = 6;</w:t>
+      </w:r>
+    </w:p>
+    <w:p>
+      <w:pPr>
+        <w:pStyle w:val="Coding"/>
+      </w:pPr>
+      <w:r>
+        <w:t xml:space="preserve">    private bool </w:t>
+      </w:r>
+      <w:proofErr w:type="spellStart"/>
+      <w:r>
+        <w:t>lastTriggerWasA</w:t>
+      </w:r>
+      <w:proofErr w:type="spellEnd"/>
+      <w:r>
+        <w:t xml:space="preserve"> = false; // Flag to track the last trigger box</w:t>
       </w:r>
     </w:p>
     <w:p>
@@ -8682,7 +10290,15 @@
         <w:pStyle w:val="Coding"/>
       </w:pPr>
       <w:r>
-        <w:t xml:space="preserve">    private void OnTriggerEnter(Collider other)</w:t>
+        <w:t xml:space="preserve">    private void </w:t>
+      </w:r>
+      <w:proofErr w:type="gramStart"/>
+      <w:r>
+        <w:t>OnTriggerEnter(</w:t>
+      </w:r>
+      <w:proofErr w:type="gramEnd"/>
+      <w:r>
+        <w:t>Collider other)</w:t>
       </w:r>
     </w:p>
     <w:p>
@@ -8706,7 +10322,33 @@
         <w:pStyle w:val="Coding"/>
       </w:pPr>
       <w:r>
-        <w:t xml:space="preserve">        if (other.CompareTag("ObjectTag")) // Replace "ObjectTag" with the tag of your object</w:t>
+        <w:t xml:space="preserve">        if (</w:t>
+      </w:r>
+      <w:proofErr w:type="spellStart"/>
+      <w:proofErr w:type="gramStart"/>
+      <w:r>
+        <w:t>other.CompareTag</w:t>
+      </w:r>
+      <w:proofErr w:type="spellEnd"/>
+      <w:proofErr w:type="gramEnd"/>
+      <w:r>
+        <w:t>("</w:t>
+      </w:r>
+      <w:proofErr w:type="spellStart"/>
+      <w:r>
+        <w:t>ObjectTag</w:t>
+      </w:r>
+      <w:proofErr w:type="spellEnd"/>
+      <w:r>
+        <w:t>")) // Replace "</w:t>
+      </w:r>
+      <w:proofErr w:type="spellStart"/>
+      <w:r>
+        <w:t>ObjectTag</w:t>
+      </w:r>
+      <w:proofErr w:type="spellEnd"/>
+      <w:r>
+        <w:t>" with the tag of your object</w:t>
       </w:r>
     </w:p>
     <w:p>
@@ -8731,15 +10373,68 @@
       </w:pPr>
       <w:r>
         <w:lastRenderedPageBreak/>
-        <w:t xml:space="preserve">            if ((lastTriggerWasA &amp;&amp; gameObject.CompareTag("TriggerBoxB")) ||</w:t>
-      </w:r>
-    </w:p>
-    <w:p>
-      <w:pPr>
-        <w:pStyle w:val="Coding"/>
-      </w:pPr>
-      <w:r>
-        <w:t xml:space="preserve">                (!lastTriggerWasA &amp;&amp; gameObject.CompareTag("TriggerBoxA")))</w:t>
+        <w:t xml:space="preserve">            if ((</w:t>
+      </w:r>
+      <w:proofErr w:type="spellStart"/>
+      <w:r>
+        <w:t>lastTriggerWasA</w:t>
+      </w:r>
+      <w:proofErr w:type="spellEnd"/>
+      <w:r>
+        <w:t xml:space="preserve"> &amp;&amp; </w:t>
+      </w:r>
+      <w:proofErr w:type="spellStart"/>
+      <w:r>
+        <w:t>gameObject.CompareTag</w:t>
+      </w:r>
+      <w:proofErr w:type="spellEnd"/>
+      <w:r>
+        <w:t>("</w:t>
+      </w:r>
+      <w:proofErr w:type="spellStart"/>
+      <w:r>
+        <w:t>TriggerBoxB</w:t>
+      </w:r>
+      <w:proofErr w:type="spellEnd"/>
+      <w:r>
+        <w:t>")) ||</w:t>
+      </w:r>
+    </w:p>
+    <w:p>
+      <w:pPr>
+        <w:pStyle w:val="Coding"/>
+      </w:pPr>
+      <w:r>
+        <w:t xml:space="preserve">                </w:t>
+      </w:r>
+      <w:proofErr w:type="gramStart"/>
+      <w:r>
+        <w:t>(!</w:t>
+      </w:r>
+      <w:proofErr w:type="spellStart"/>
+      <w:r>
+        <w:t>lastTriggerWasA</w:t>
+      </w:r>
+      <w:proofErr w:type="spellEnd"/>
+      <w:proofErr w:type="gramEnd"/>
+      <w:r>
+        <w:t xml:space="preserve"> &amp;&amp; </w:t>
+      </w:r>
+      <w:proofErr w:type="spellStart"/>
+      <w:r>
+        <w:t>gameObject.CompareTag</w:t>
+      </w:r>
+      <w:proofErr w:type="spellEnd"/>
+      <w:r>
+        <w:t>("</w:t>
+      </w:r>
+      <w:proofErr w:type="spellStart"/>
+      <w:r>
+        <w:t>TriggerBoxA</w:t>
+      </w:r>
+      <w:proofErr w:type="spellEnd"/>
+      <w:r>
+        <w:t>")))</w:t>
       </w:r>
     </w:p>
     <w:p>
@@ -8763,7 +10458,28 @@
         <w:pStyle w:val="Coding"/>
       </w:pPr>
       <w:r>
-        <w:t xml:space="preserve">                lastTriggerWasA = !lastTriggerWasA; // Update the flag for the last trigger box</w:t>
+        <w:t xml:space="preserve">                </w:t>
+      </w:r>
+      <w:proofErr w:type="spellStart"/>
+      <w:r>
+        <w:t>lastTriggerWasA</w:t>
+      </w:r>
+      <w:proofErr w:type="spellEnd"/>
+      <w:r>
+        <w:t xml:space="preserve"> </w:t>
+      </w:r>
+      <w:proofErr w:type="gramStart"/>
+      <w:r>
+        <w:t>= !</w:t>
+      </w:r>
+      <w:proofErr w:type="spellStart"/>
+      <w:r>
+        <w:t>lastTriggerWasA</w:t>
+      </w:r>
+      <w:proofErr w:type="spellEnd"/>
+      <w:proofErr w:type="gramEnd"/>
+      <w:r>
+        <w:t>; // Update the flag for the last trigger box</w:t>
       </w:r>
     </w:p>
     <w:p>
@@ -8792,7 +10508,15 @@
         <w:pStyle w:val="Coding"/>
       </w:pPr>
       <w:r>
-        <w:t xml:space="preserve">            if (count &gt;= totalCountNeeded)</w:t>
+        <w:t xml:space="preserve">            if (count &gt;= </w:t>
+      </w:r>
+      <w:proofErr w:type="spellStart"/>
+      <w:r>
+        <w:t>totalCountNeeded</w:t>
+      </w:r>
+      <w:proofErr w:type="spellEnd"/>
+      <w:r>
+        <w:t>)</w:t>
       </w:r>
     </w:p>
     <w:p>
@@ -8816,7 +10540,20 @@
         <w:pStyle w:val="Coding"/>
       </w:pPr>
       <w:r>
-        <w:t xml:space="preserve">                DoSomethingElse();</w:t>
+        <w:t xml:space="preserve">                </w:t>
+      </w:r>
+      <w:proofErr w:type="spellStart"/>
+      <w:proofErr w:type="gramStart"/>
+      <w:r>
+        <w:t>DoSomethingElse</w:t>
+      </w:r>
+      <w:proofErr w:type="spellEnd"/>
+      <w:r>
+        <w:t>(</w:t>
+      </w:r>
+      <w:proofErr w:type="gramEnd"/>
+      <w:r>
+        <w:t>);</w:t>
       </w:r>
     </w:p>
     <w:p>
@@ -8861,7 +10598,20 @@
         <w:pStyle w:val="Coding"/>
       </w:pPr>
       <w:r>
-        <w:t xml:space="preserve">    private void DoSomethingElse()</w:t>
+        <w:t xml:space="preserve">    private void </w:t>
+      </w:r>
+      <w:proofErr w:type="spellStart"/>
+      <w:proofErr w:type="gramStart"/>
+      <w:r>
+        <w:t>DoSomethingElse</w:t>
+      </w:r>
+      <w:proofErr w:type="spellEnd"/>
+      <w:r>
+        <w:t>(</w:t>
+      </w:r>
+      <w:proofErr w:type="gramEnd"/>
+      <w:r>
+        <w:t>)</w:t>
       </w:r>
     </w:p>
     <w:p>
@@ -8914,7 +10664,15 @@
         <w:pStyle w:val="Coding"/>
       </w:pPr>
       <w:r>
-        <w:t>using UnityEngine;</w:t>
+        <w:t xml:space="preserve">using </w:t>
+      </w:r>
+      <w:proofErr w:type="spellStart"/>
+      <w:r>
+        <w:t>UnityEngine</w:t>
+      </w:r>
+      <w:proofErr w:type="spellEnd"/>
+      <w:r>
+        <w:t>;</w:t>
       </w:r>
     </w:p>
     <w:p>
@@ -8935,7 +10693,20 @@
         <w:pStyle w:val="Coding"/>
       </w:pPr>
       <w:r>
-        <w:t xml:space="preserve">public class ConversationScript : MonoBehaviour </w:t>
+        <w:t xml:space="preserve">public class </w:t>
+      </w:r>
+      <w:proofErr w:type="spellStart"/>
+      <w:proofErr w:type="gramStart"/>
+      <w:r>
+        <w:t>ConversationScript</w:t>
+      </w:r>
+      <w:proofErr w:type="spellEnd"/>
+      <w:r>
+        <w:t xml:space="preserve"> :</w:t>
+      </w:r>
+      <w:proofErr w:type="gramEnd"/>
+      <w:r>
+        <w:t xml:space="preserve"> MonoBehaviour </w:t>
       </w:r>
     </w:p>
     <w:p>
@@ -8975,7 +10746,15 @@
         <w:pStyle w:val="Coding"/>
       </w:pPr>
       <w:r>
-        <w:t xml:space="preserve">    void Greet()</w:t>
+        <w:t xml:space="preserve">    void </w:t>
+      </w:r>
+      <w:proofErr w:type="gramStart"/>
+      <w:r>
+        <w:t>Greet(</w:t>
+      </w:r>
+      <w:proofErr w:type="gramEnd"/>
+      <w:r>
+        <w:t>)</w:t>
       </w:r>
     </w:p>
     <w:p>
@@ -9063,7 +10842,15 @@
         <w:pStyle w:val="Coding"/>
       </w:pPr>
       <w:r>
-        <w:t xml:space="preserve">            print ("Whadya want?");</w:t>
+        <w:t xml:space="preserve">            print ("</w:t>
+      </w:r>
+      <w:proofErr w:type="spellStart"/>
+      <w:r>
+        <w:t>Whadya</w:t>
+      </w:r>
+      <w:proofErr w:type="spellEnd"/>
+      <w:r>
+        <w:t xml:space="preserve"> want?");</w:t>
       </w:r>
     </w:p>
     <w:p>
@@ -9112,7 +10899,23 @@
       </w:pPr>
       <w:r>
         <w:lastRenderedPageBreak/>
-        <w:t xml:space="preserve">            print ("Ulg, glib, Pblblblblb");</w:t>
+        <w:t xml:space="preserve">            print ("</w:t>
+      </w:r>
+      <w:proofErr w:type="spellStart"/>
+      <w:r>
+        <w:t>Ulg</w:t>
+      </w:r>
+      <w:proofErr w:type="spellEnd"/>
+      <w:r>
+        <w:t xml:space="preserve">, glib, </w:t>
+      </w:r>
+      <w:proofErr w:type="spellStart"/>
+      <w:r>
+        <w:t>Pblblblblb</w:t>
+      </w:r>
+      <w:proofErr w:type="spellEnd"/>
+      <w:r>
+        <w:t>");</w:t>
       </w:r>
     </w:p>
     <w:p>
@@ -9244,8 +11047,13 @@
           <w:numId w:val="23"/>
         </w:numPr>
       </w:pPr>
-      <w:r>
-        <w:t>Search :Universal Ren</w:t>
+      <w:proofErr w:type="gramStart"/>
+      <w:r>
+        <w:t>Search :Universal</w:t>
+      </w:r>
+      <w:proofErr w:type="gramEnd"/>
+      <w:r>
+        <w:t xml:space="preserve"> Ren</w:t>
       </w:r>
       <w:r>
         <w:t>d</w:t>
@@ -9359,7 +11167,15 @@
         </w:numPr>
       </w:pPr>
       <w:r>
-        <w:t>Check all of the boxes (unless you know u don’t want one)</w:t>
+        <w:t xml:space="preserve">Check </w:t>
+      </w:r>
+      <w:proofErr w:type="gramStart"/>
+      <w:r>
+        <w:t>all of</w:t>
+      </w:r>
+      <w:proofErr w:type="gramEnd"/>
+      <w:r>
+        <w:t xml:space="preserve"> the boxes (unless you know u don’t want one)</w:t>
       </w:r>
     </w:p>
     <w:p>
@@ -9425,7 +11241,15 @@
         </w:numPr>
       </w:pPr>
       <w:r>
-        <w:t>Delete Main Camera (if you do not, this will not work!)</w:t>
+        <w:t xml:space="preserve">Delete </w:t>
+      </w:r>
+      <w:proofErr w:type="gramStart"/>
+      <w:r>
+        <w:t>Main</w:t>
+      </w:r>
+      <w:proofErr w:type="gramEnd"/>
+      <w:r>
+        <w:t xml:space="preserve"> Camera (if you do not, this will not work!)</w:t>
       </w:r>
     </w:p>
     <w:p>
@@ -9437,7 +11261,23 @@
         </w:numPr>
       </w:pPr>
       <w:r>
-        <w:t>Navigate: StarterAssets -&gt; ThirdPersonController -&gt; Prefabs</w:t>
+        <w:t xml:space="preserve">Navigate: </w:t>
+      </w:r>
+      <w:proofErr w:type="spellStart"/>
+      <w:r>
+        <w:t>StarterAssets</w:t>
+      </w:r>
+      <w:proofErr w:type="spellEnd"/>
+      <w:r>
+        <w:t xml:space="preserve"> -&gt; </w:t>
+      </w:r>
+      <w:proofErr w:type="spellStart"/>
+      <w:r>
+        <w:t>ThirdPersonController</w:t>
+      </w:r>
+      <w:proofErr w:type="spellEnd"/>
+      <w:r>
+        <w:t xml:space="preserve"> -&gt; Prefabs</w:t>
       </w:r>
     </w:p>
     <w:p>
@@ -9449,7 +11289,15 @@
         </w:numPr>
       </w:pPr>
       <w:r>
-        <w:t>Drag &amp; Drop into hierarchy “NestedParentArmature_Unpack”</w:t>
+        <w:t>Drag &amp; Drop into hierarchy “</w:t>
+      </w:r>
+      <w:proofErr w:type="spellStart"/>
+      <w:r>
+        <w:t>NestedParentArmature_Unpack</w:t>
+      </w:r>
+      <w:proofErr w:type="spellEnd"/>
+      <w:r>
+        <w:t>”</w:t>
       </w:r>
     </w:p>
     <w:p>
@@ -9461,7 +11309,15 @@
         </w:numPr>
       </w:pPr>
       <w:r>
-        <w:t xml:space="preserve">Right click on “NestedParentArmature_Unpack” and select </w:t>
+        <w:t>Right click on “</w:t>
+      </w:r>
+      <w:proofErr w:type="spellStart"/>
+      <w:r>
+        <w:t>NestedParentArmature_Unpack</w:t>
+      </w:r>
+      <w:proofErr w:type="spellEnd"/>
+      <w:r>
+        <w:t xml:space="preserve">” and select </w:t>
       </w:r>
       <w:r>
         <w:rPr>
@@ -9483,7 +11339,15 @@
         </w:numPr>
       </w:pPr>
       <w:r>
-        <w:t>Shift Select all assets inside “NestedParentArmature_Unpack” and drag into hierarchy to unnest</w:t>
+        <w:t>Shift Select all assets inside “</w:t>
+      </w:r>
+      <w:proofErr w:type="spellStart"/>
+      <w:r>
+        <w:t>NestedParentArmature_Unpack</w:t>
+      </w:r>
+      <w:proofErr w:type="spellEnd"/>
+      <w:r>
+        <w:t>” and drag into hierarchy to unnest</w:t>
       </w:r>
     </w:p>
     <w:p>
@@ -9514,9 +11378,19 @@
       <w:pPr>
         <w:pStyle w:val="Heading1Black"/>
       </w:pPr>
-      <w:r>
-        <w:t>Mixamo Addins</w:t>
-      </w:r>
+      <w:proofErr w:type="spellStart"/>
+      <w:r>
+        <w:t>Mixamo</w:t>
+      </w:r>
+      <w:proofErr w:type="spellEnd"/>
+      <w:r>
+        <w:t xml:space="preserve"> </w:t>
+      </w:r>
+      <w:proofErr w:type="spellStart"/>
+      <w:r>
+        <w:t>Addins</w:t>
+      </w:r>
+      <w:proofErr w:type="spellEnd"/>
     </w:p>
     <w:p>
       <w:pPr>
@@ -9946,7 +11820,15 @@
         </w:numPr>
       </w:pPr>
       <w:r>
-        <w:t>Notes on new meta VR package</w:t>
+        <w:t xml:space="preserve">Notes on new </w:t>
+      </w:r>
+      <w:proofErr w:type="gramStart"/>
+      <w:r>
+        <w:t>meta VR</w:t>
+      </w:r>
+      <w:proofErr w:type="gramEnd"/>
+      <w:r>
+        <w:t xml:space="preserve"> package</w:t>
       </w:r>
       <w:r>
         <w:t xml:space="preserve"> </w:t>
@@ -9978,8 +11860,13 @@
           <w:numId w:val="28"/>
         </w:numPr>
       </w:pPr>
-      <w:r>
-        <w:t>App.quit method</w:t>
+      <w:proofErr w:type="spellStart"/>
+      <w:r>
+        <w:t>App.quit</w:t>
+      </w:r>
+      <w:proofErr w:type="spellEnd"/>
+      <w:r>
+        <w:t xml:space="preserve"> method</w:t>
       </w:r>
     </w:p>
     <w:p>
@@ -9993,6 +11880,9 @@
       <w:r>
         <w:t>Movement script &amp; interaction with WSAD w/ left mouse button</w:t>
       </w:r>
+      <w:r>
+        <w:t xml:space="preserve"> 2d &amp; 3d w/ optional jump function</w:t>
+      </w:r>
     </w:p>
     <w:p>
       <w:pPr>
@@ -10014,9 +11904,11 @@
           <w:numId w:val="28"/>
         </w:numPr>
       </w:pPr>
+      <w:proofErr w:type="spellStart"/>
       <w:r>
         <w:t>OnTriggerStay</w:t>
       </w:r>
+      <w:proofErr w:type="spellEnd"/>
     </w:p>
     <w:p>
       <w:pPr>
@@ -10026,8 +11918,13 @@
           <w:numId w:val="28"/>
         </w:numPr>
       </w:pPr>
-      <w:r>
-        <w:t>onAwake?</w:t>
+      <w:proofErr w:type="spellStart"/>
+      <w:r>
+        <w:t>onAwake</w:t>
+      </w:r>
+      <w:proofErr w:type="spellEnd"/>
+      <w:r>
+        <w:t>?</w:t>
       </w:r>
     </w:p>
     <w:p>
@@ -10039,7 +11936,23 @@
         </w:numPr>
       </w:pPr>
       <w:r>
-        <w:t>Accessing parent &amp; child objects (including grand parent and grand children)</w:t>
+        <w:t xml:space="preserve">Accessing parent &amp; child objects (including </w:t>
+      </w:r>
+      <w:proofErr w:type="spellStart"/>
+      <w:r>
+        <w:t>grand parent</w:t>
+      </w:r>
+      <w:proofErr w:type="spellEnd"/>
+      <w:r>
+        <w:t xml:space="preserve"> and </w:t>
+      </w:r>
+      <w:proofErr w:type="spellStart"/>
+      <w:r>
+        <w:t>grand children</w:t>
+      </w:r>
+      <w:proofErr w:type="spellEnd"/>
+      <w:r>
+        <w:t>)</w:t>
       </w:r>
     </w:p>
     <w:p>
@@ -10050,9 +11963,11 @@
           <w:numId w:val="28"/>
         </w:numPr>
       </w:pPr>
+      <w:proofErr w:type="spellStart"/>
       <w:r>
         <w:t>OnTriggerExit</w:t>
       </w:r>
+      <w:proofErr w:type="spellEnd"/>
     </w:p>
     <w:p>
       <w:pPr>
@@ -10062,8 +11977,13 @@
           <w:numId w:val="28"/>
         </w:numPr>
       </w:pPr>
-      <w:r>
-        <w:t>OnCollisionDetection (referencing a different script)</w:t>
+      <w:proofErr w:type="spellStart"/>
+      <w:r>
+        <w:t>OnCollisionDetection</w:t>
+      </w:r>
+      <w:proofErr w:type="spellEnd"/>
+      <w:r>
+        <w:t xml:space="preserve"> (referencing a different script)</w:t>
       </w:r>
     </w:p>
     <w:p>
@@ -10098,8 +12018,13 @@
           <w:numId w:val="28"/>
         </w:numPr>
       </w:pPr>
-      <w:r>
-        <w:t>Setactive(bool)</w:t>
+      <w:proofErr w:type="spellStart"/>
+      <w:r>
+        <w:t>Setactive</w:t>
+      </w:r>
+      <w:proofErr w:type="spellEnd"/>
+      <w:r>
+        <w:t>(bool)</w:t>
       </w:r>
     </w:p>
     <w:p>
@@ -10114,7 +12039,113 @@
         <w:t>Setting up pause pop-up menu steps (mainly in unity inspector)</w:t>
       </w:r>
     </w:p>
-    <w:p/>
+    <w:p>
+      <w:pPr>
+        <w:pStyle w:val="ListParagraph"/>
+        <w:numPr>
+          <w:ilvl w:val="0"/>
+          <w:numId w:val="28"/>
+        </w:numPr>
+      </w:pPr>
+      <w:r>
+        <w:lastRenderedPageBreak/>
+        <w:t>Switch states &amp; syntax</w:t>
+      </w:r>
+    </w:p>
+    <w:p>
+      <w:pPr>
+        <w:pStyle w:val="ListParagraph"/>
+        <w:numPr>
+          <w:ilvl w:val="0"/>
+          <w:numId w:val="28"/>
+        </w:numPr>
+      </w:pPr>
+      <w:r>
+        <w:t>Arrays &amp; syntax</w:t>
+      </w:r>
+    </w:p>
+    <w:p>
+      <w:pPr>
+        <w:pStyle w:val="ListParagraph"/>
+        <w:numPr>
+          <w:ilvl w:val="0"/>
+          <w:numId w:val="28"/>
+        </w:numPr>
+      </w:pPr>
+      <w:r>
+        <w:t>Random functions (</w:t>
+      </w:r>
+      <w:proofErr w:type="spellStart"/>
+      <w:proofErr w:type="gramStart"/>
+      <w:r>
+        <w:t>random.range</w:t>
+      </w:r>
+      <w:proofErr w:type="spellEnd"/>
+      <w:proofErr w:type="gramEnd"/>
+      <w:r>
+        <w:t>, etc) w/ inclusion and exclusion principles</w:t>
+      </w:r>
+    </w:p>
+    <w:p>
+      <w:pPr>
+        <w:pStyle w:val="ListParagraph"/>
+        <w:numPr>
+          <w:ilvl w:val="0"/>
+          <w:numId w:val="28"/>
+        </w:numPr>
+      </w:pPr>
+      <w:r>
+        <w:t>audio functionalities (snap shots, zones, audio clips)</w:t>
+      </w:r>
+    </w:p>
+    <w:p>
+      <w:pPr>
+        <w:pStyle w:val="ListParagraph"/>
+        <w:numPr>
+          <w:ilvl w:val="0"/>
+          <w:numId w:val="28"/>
+        </w:numPr>
+      </w:pPr>
+      <w:r>
+        <w:t>scene manager/management</w:t>
+      </w:r>
+    </w:p>
+    <w:p>
+      <w:pPr>
+        <w:pStyle w:val="ListParagraph"/>
+        <w:numPr>
+          <w:ilvl w:val="0"/>
+          <w:numId w:val="28"/>
+        </w:numPr>
+      </w:pPr>
+      <w:r>
+        <w:t>checking tags &amp; use cases</w:t>
+      </w:r>
+    </w:p>
+    <w:p>
+      <w:pPr>
+        <w:pStyle w:val="ListParagraph"/>
+        <w:numPr>
+          <w:ilvl w:val="0"/>
+          <w:numId w:val="28"/>
+        </w:numPr>
+      </w:pPr>
+      <w:r>
+        <w:t>checking names &amp; use cases</w:t>
+      </w:r>
+    </w:p>
+    <w:p>
+      <w:pPr>
+        <w:pStyle w:val="ListParagraph"/>
+        <w:numPr>
+          <w:ilvl w:val="0"/>
+          <w:numId w:val="28"/>
+        </w:numPr>
+      </w:pPr>
+      <w:r>
+        <w:t>platform movement script &amp; set up</w:t>
+      </w:r>
+    </w:p>
     <w:sectPr>
       <w:headerReference w:type="default" r:id="rId16"/>
       <w:footerReference w:type="default" r:id="rId17"/>

</xml_diff>